<commit_message>
Artifacts.docx section 1-3 are completed
</commit_message>
<xml_diff>
--- a/Dcoumentation/Artifacts.docx
+++ b/Dcoumentation/Artifacts.docx
@@ -1,6 +1,6 @@
 
 <file path=word/document.xml><?xml version="1.0" encoding="utf-8"?>
-<w:document xmlns:wpc="http://schemas.microsoft.com/office/word/2010/wordprocessingCanvas" xmlns:mo="http://schemas.microsoft.com/office/mac/office/2008/main" xmlns:mc="http://schemas.openxmlformats.org/markup-compatibility/2006" xmlns:mv="urn:schemas-microsoft-com:mac:vml" xmlns:o="urn:schemas-microsoft-com:office:office" xmlns:r="http://schemas.openxmlformats.org/officeDocument/2006/relationships" xmlns:m="http://schemas.openxmlformats.org/officeDocument/2006/math" xmlns:v="urn:schemas-microsoft-com:vml" xmlns:wp14="http://schemas.microsoft.com/office/word/2010/wordprocessingDrawing" xmlns:wp="http://schemas.openxmlformats.org/drawingml/2006/wordprocessingDrawing" xmlns:w10="urn:schemas-microsoft-com:office:word" xmlns:w="http://schemas.openxmlformats.org/wordprocessingml/2006/main" xmlns:w14="http://schemas.microsoft.com/office/word/2010/wordml" xmlns:wpg="http://schemas.microsoft.com/office/word/2010/wordprocessingGroup" xmlns:wpi="http://schemas.microsoft.com/office/word/2010/wordprocessingInk" xmlns:wne="http://schemas.microsoft.com/office/word/2006/wordml" xmlns:wps="http://schemas.microsoft.com/office/word/2010/wordprocessingShape" mc:Ignorable="w14 wp14">
+<w:document xmlns:wpc="http://schemas.microsoft.com/office/word/2010/wordprocessingCanvas" xmlns:mo="http://schemas.microsoft.com/office/mac/office/2008/main" xmlns:mc="http://schemas.openxmlformats.org/markup-compatibility/2006" xmlns:mv="urn:schemas-microsoft-com:mac:vml" xmlns:o="urn:schemas-microsoft-com:office:office" xmlns:r="http://schemas.openxmlformats.org/officeDocument/2006/relationships" xmlns:m="http://schemas.openxmlformats.org/officeDocument/2006/math" xmlns:v="urn:schemas-microsoft-com:vml" xmlns:wp14="http://schemas.microsoft.com/office/word/2010/wordprocessingDrawing" xmlns:wp="http://schemas.openxmlformats.org/drawingml/2006/wordprocessingDrawing" xmlns:w10="urn:schemas-microsoft-com:office:word" xmlns:w="http://schemas.openxmlformats.org/wordprocessingml/2006/main" xmlns:w14="http://schemas.microsoft.com/office/word/2010/wordml" xmlns:w15="http://schemas.microsoft.com/office/word/2012/wordml" xmlns:wpg="http://schemas.microsoft.com/office/word/2010/wordprocessingGroup" xmlns:wpi="http://schemas.microsoft.com/office/word/2010/wordprocessingInk" xmlns:wne="http://schemas.microsoft.com/office/word/2006/wordml" xmlns:wps="http://schemas.microsoft.com/office/word/2010/wordprocessingShape" mc:Ignorable="w14 w15 wp14">
   <w:body>
     <w:p>
       <w:pPr>
@@ -20,7 +20,27 @@
           <w:sz w:val="28"/>
           <w:szCs w:val="28"/>
         </w:rPr>
-        <w:t xml:space="preserve">C Sc 335 </w:t>
+        <w:t xml:space="preserve">C </w:t>
+      </w:r>
+      <w:proofErr w:type="spellStart"/>
+      <w:r>
+        <w:rPr>
+          <w:b/>
+          <w:bCs/>
+          <w:sz w:val="28"/>
+          <w:szCs w:val="28"/>
+        </w:rPr>
+        <w:t>Sc</w:t>
+      </w:r>
+      <w:proofErr w:type="spellEnd"/>
+      <w:r>
+        <w:rPr>
+          <w:b/>
+          <w:bCs/>
+          <w:sz w:val="28"/>
+          <w:szCs w:val="28"/>
+        </w:rPr>
+        <w:t xml:space="preserve"> 335 </w:t>
       </w:r>
       <w:r>
         <w:rPr>
@@ -113,8 +133,6 @@
           <w:szCs w:val="24"/>
         </w:rPr>
       </w:pPr>
-      <w:bookmarkStart w:id="0" w:name="_GoBack"/>
-      <w:bookmarkEnd w:id="0"/>
       <w:r>
         <w:rPr>
           <w:b/>
@@ -151,21 +169,7 @@
           <w:sz w:val="24"/>
           <w:szCs w:val="24"/>
         </w:rPr>
-        <w:t>________</w:t>
-      </w:r>
-      <w:r>
-        <w:rPr>
-          <w:sz w:val="24"/>
-          <w:szCs w:val="24"/>
-        </w:rPr>
-        <w:t>_____</w:t>
-      </w:r>
-      <w:r>
-        <w:rPr>
-          <w:sz w:val="24"/>
-          <w:szCs w:val="24"/>
-        </w:rPr>
-        <w:t>_______________</w:t>
+        <w:t>A.R.E.S.</w:t>
       </w:r>
     </w:p>
     <w:p>
@@ -228,14 +232,7 @@
           <w:sz w:val="24"/>
           <w:szCs w:val="24"/>
         </w:rPr>
-        <w:t>_____________</w:t>
-      </w:r>
-      <w:r>
-        <w:rPr>
-          <w:sz w:val="24"/>
-          <w:szCs w:val="24"/>
-        </w:rPr>
-        <w:t>______________</w:t>
+        <w:t>Paul Hein</w:t>
       </w:r>
       <w:r>
         <w:rPr>
@@ -249,21 +246,7 @@
           <w:sz w:val="24"/>
           <w:szCs w:val="24"/>
         </w:rPr>
-        <w:t>____________</w:t>
-      </w:r>
-      <w:r>
-        <w:rPr>
-          <w:sz w:val="24"/>
-          <w:szCs w:val="24"/>
-        </w:rPr>
-        <w:t>_________________</w:t>
-      </w:r>
-      <w:r>
-        <w:rPr>
-          <w:sz w:val="24"/>
-          <w:szCs w:val="24"/>
-        </w:rPr>
-        <w:br/>
+        <w:t>Ryan Wong</w:t>
       </w:r>
     </w:p>
     <w:p>
@@ -301,7 +284,13 @@
           <w:szCs w:val="24"/>
         </w:rPr>
         <w:tab/>
-        <w:t>___________________________</w:t>
+      </w:r>
+      <w:r>
+        <w:rPr>
+          <w:sz w:val="24"/>
+          <w:szCs w:val="24"/>
+        </w:rPr>
+        <w:t>Mark Hadley</w:t>
       </w:r>
       <w:r>
         <w:rPr>
@@ -310,12 +299,21 @@
         </w:rPr>
         <w:tab/>
       </w:r>
-      <w:r>
-        <w:rPr>
-          <w:sz w:val="24"/>
-          <w:szCs w:val="24"/>
-        </w:rPr>
-        <w:t>_____________________________</w:t>
+      <w:proofErr w:type="spellStart"/>
+      <w:r>
+        <w:rPr>
+          <w:sz w:val="24"/>
+          <w:szCs w:val="24"/>
+        </w:rPr>
+        <w:t>Mingcheng</w:t>
+      </w:r>
+      <w:proofErr w:type="spellEnd"/>
+      <w:r>
+        <w:rPr>
+          <w:sz w:val="24"/>
+          <w:szCs w:val="24"/>
+        </w:rPr>
+        <w:t xml:space="preserve"> Dai</w:t>
       </w:r>
       <w:r>
         <w:rPr>
@@ -681,6 +679,13 @@
               </w:rPr>
               <w:t>1</w:t>
             </w:r>
+            <w:r>
+              <w:rPr>
+                <w:sz w:val="24"/>
+                <w:szCs w:val="24"/>
+              </w:rPr>
+              <w:t xml:space="preserve"> Colonist</w:t>
+            </w:r>
           </w:p>
         </w:tc>
         <w:tc>
@@ -716,6 +721,13 @@
                 <w:szCs w:val="24"/>
               </w:rPr>
             </w:pPr>
+            <w:r>
+              <w:rPr>
+                <w:sz w:val="24"/>
+                <w:szCs w:val="24"/>
+              </w:rPr>
+              <w:t>The colonist hierarchy stores all information and methods necessary for referencing, moving, and determining the status of a colonist object</w:t>
+            </w:r>
           </w:p>
           <w:p>
             <w:pPr>
@@ -769,6 +781,13 @@
               </w:rPr>
               <w:t>2</w:t>
             </w:r>
+            <w:r>
+              <w:rPr>
+                <w:sz w:val="24"/>
+                <w:szCs w:val="24"/>
+              </w:rPr>
+              <w:t xml:space="preserve"> Tile</w:t>
+            </w:r>
           </w:p>
         </w:tc>
         <w:tc>
@@ -804,6 +823,13 @@
                 <w:szCs w:val="24"/>
               </w:rPr>
             </w:pPr>
+            <w:r>
+              <w:rPr>
+                <w:sz w:val="24"/>
+                <w:szCs w:val="24"/>
+              </w:rPr>
+              <w:t>The tile hierarchy houses all the necessary information for determining the status of a tile and houses methods necessary for updating that status as well as returning tile information</w:t>
+            </w:r>
           </w:p>
           <w:p>
             <w:pPr>
@@ -857,6 +883,13 @@
               </w:rPr>
               <w:t>3</w:t>
             </w:r>
+            <w:r>
+              <w:rPr>
+                <w:sz w:val="24"/>
+                <w:szCs w:val="24"/>
+              </w:rPr>
+              <w:t xml:space="preserve"> Building</w:t>
+            </w:r>
           </w:p>
           <w:p>
             <w:pPr>
@@ -901,6 +934,13 @@
                 <w:szCs w:val="24"/>
               </w:rPr>
             </w:pPr>
+            <w:r>
+              <w:rPr>
+                <w:sz w:val="24"/>
+                <w:szCs w:val="24"/>
+              </w:rPr>
+              <w:t>The building hierarchy includes all information about the specific building and houses methods which are necessary to perform actions on that building such as to be built, to collect resources, or to gain a special resource, or to remove</w:t>
+            </w:r>
           </w:p>
           <w:p>
             <w:pPr>
@@ -947,6 +987,7 @@
                 <w:szCs w:val="24"/>
               </w:rPr>
             </w:pPr>
+            <w:proofErr w:type="gramStart"/>
             <w:r>
               <w:rPr>
                 <w:sz w:val="24"/>
@@ -954,6 +995,23 @@
               </w:rPr>
               <w:t>4</w:t>
             </w:r>
+            <w:r>
+              <w:rPr>
+                <w:sz w:val="24"/>
+                <w:szCs w:val="24"/>
+              </w:rPr>
+              <w:t xml:space="preserve">  </w:t>
+            </w:r>
+            <w:proofErr w:type="spellStart"/>
+            <w:r>
+              <w:rPr>
+                <w:sz w:val="24"/>
+                <w:szCs w:val="24"/>
+              </w:rPr>
+              <w:t>AresGUI</w:t>
+            </w:r>
+            <w:proofErr w:type="spellEnd"/>
+            <w:proofErr w:type="gramEnd"/>
           </w:p>
           <w:p>
             <w:pPr>
@@ -1016,6 +1074,29 @@
                 <w:szCs w:val="24"/>
               </w:rPr>
             </w:pPr>
+            <w:r>
+              <w:rPr>
+                <w:sz w:val="24"/>
+                <w:szCs w:val="24"/>
+              </w:rPr>
+              <w:t xml:space="preserve">The </w:t>
+            </w:r>
+            <w:proofErr w:type="spellStart"/>
+            <w:r>
+              <w:rPr>
+                <w:sz w:val="24"/>
+                <w:szCs w:val="24"/>
+              </w:rPr>
+              <w:t>AresGUI</w:t>
+            </w:r>
+            <w:proofErr w:type="spellEnd"/>
+            <w:r>
+              <w:rPr>
+                <w:sz w:val="24"/>
+                <w:szCs w:val="24"/>
+              </w:rPr>
+              <w:t xml:space="preserve"> class loads the Map class along with any necessary controls that will be visible at all times during the game, this houses all event listeners which will be used to facilitate gameplay</w:t>
+            </w:r>
           </w:p>
           <w:p>
             <w:pPr>
@@ -1060,6 +1141,13 @@
               </w:rPr>
               <w:t>5</w:t>
             </w:r>
+            <w:r>
+              <w:rPr>
+                <w:sz w:val="24"/>
+                <w:szCs w:val="24"/>
+              </w:rPr>
+              <w:t xml:space="preserve"> Map</w:t>
+            </w:r>
           </w:p>
         </w:tc>
         <w:tc>
@@ -1095,6 +1183,13 @@
                 <w:szCs w:val="24"/>
               </w:rPr>
             </w:pPr>
+            <w:r>
+              <w:rPr>
+                <w:sz w:val="24"/>
+                <w:szCs w:val="24"/>
+              </w:rPr>
+              <w:t>The map class builds and displays the game map on the game panel so the player has an active view of what is currently happening in game.</w:t>
+            </w:r>
           </w:p>
           <w:p>
             <w:pPr>
@@ -1148,6 +1243,13 @@
               </w:rPr>
               <w:t>6</w:t>
             </w:r>
+            <w:r>
+              <w:rPr>
+                <w:sz w:val="24"/>
+                <w:szCs w:val="24"/>
+              </w:rPr>
+              <w:t xml:space="preserve"> Selector</w:t>
+            </w:r>
           </w:p>
         </w:tc>
         <w:tc>
@@ -1183,6 +1285,61 @@
                 <w:szCs w:val="24"/>
               </w:rPr>
             </w:pPr>
+            <w:r>
+              <w:rPr>
+                <w:sz w:val="24"/>
+                <w:szCs w:val="24"/>
+              </w:rPr>
+              <w:t xml:space="preserve">The selector hierarchy allows for specific selectors to be implemented that allow the user to make certain decisions in separate </w:t>
+            </w:r>
+            <w:proofErr w:type="spellStart"/>
+            <w:r>
+              <w:rPr>
+                <w:sz w:val="24"/>
+                <w:szCs w:val="24"/>
+              </w:rPr>
+              <w:t>JOptionPanes</w:t>
+            </w:r>
+            <w:proofErr w:type="spellEnd"/>
+            <w:r>
+              <w:rPr>
+                <w:sz w:val="24"/>
+                <w:szCs w:val="24"/>
+              </w:rPr>
+              <w:t>/</w:t>
+            </w:r>
+            <w:proofErr w:type="spellStart"/>
+            <w:r>
+              <w:rPr>
+                <w:sz w:val="24"/>
+                <w:szCs w:val="24"/>
+              </w:rPr>
+              <w:t>JPanels</w:t>
+            </w:r>
+            <w:proofErr w:type="spellEnd"/>
+            <w:r>
+              <w:rPr>
+                <w:sz w:val="24"/>
+                <w:szCs w:val="24"/>
+              </w:rPr>
+              <w:t xml:space="preserve">. This hierarchy is used when any button from </w:t>
+            </w:r>
+            <w:proofErr w:type="spellStart"/>
+            <w:r>
+              <w:rPr>
+                <w:sz w:val="24"/>
+                <w:szCs w:val="24"/>
+              </w:rPr>
+              <w:t>AresGUI</w:t>
+            </w:r>
+            <w:proofErr w:type="spellEnd"/>
+            <w:r>
+              <w:rPr>
+                <w:sz w:val="24"/>
+                <w:szCs w:val="24"/>
+              </w:rPr>
+              <w:t xml:space="preserve"> is pressed in order to deal with user interaction.</w:t>
+            </w:r>
           </w:p>
           <w:p>
             <w:pPr>
@@ -1236,6 +1393,20 @@
               </w:rPr>
               <w:t>7</w:t>
             </w:r>
+            <w:r>
+              <w:rPr>
+                <w:sz w:val="24"/>
+                <w:szCs w:val="24"/>
+              </w:rPr>
+              <w:t xml:space="preserve"> </w:t>
+            </w:r>
+            <w:r>
+              <w:rPr>
+                <w:sz w:val="24"/>
+                <w:szCs w:val="24"/>
+              </w:rPr>
+              <w:t>Manager</w:t>
+            </w:r>
           </w:p>
           <w:p>
             <w:pPr>
@@ -1280,6 +1451,38 @@
                 <w:szCs w:val="24"/>
               </w:rPr>
             </w:pPr>
+            <w:r>
+              <w:rPr>
+                <w:sz w:val="24"/>
+                <w:szCs w:val="24"/>
+              </w:rPr>
+              <w:t xml:space="preserve">The manager </w:t>
+            </w:r>
+            <w:proofErr w:type="spellStart"/>
+            <w:r>
+              <w:rPr>
+                <w:sz w:val="24"/>
+                <w:szCs w:val="24"/>
+              </w:rPr>
+              <w:t>hirearchy</w:t>
+            </w:r>
+            <w:proofErr w:type="spellEnd"/>
+            <w:r>
+              <w:rPr>
+                <w:sz w:val="24"/>
+                <w:szCs w:val="24"/>
+              </w:rPr>
+              <w:t xml:space="preserve"> is the model code behind user interaction that runs all of the logic for any user input for the </w:t>
+            </w:r>
+            <w:r>
+              <w:rPr>
+                <w:sz w:val="24"/>
+                <w:szCs w:val="24"/>
+              </w:rPr>
+              <w:t>decisions that need to be made in-game about either movement, tasks, buildings, etc.</w:t>
+            </w:r>
+            <w:bookmarkStart w:id="0" w:name="_GoBack"/>
+            <w:bookmarkEnd w:id="0"/>
           </w:p>
         </w:tc>
       </w:tr>
@@ -1306,7 +1509,6 @@
           <w:i/>
           <w:szCs w:val="24"/>
         </w:rPr>
-        <w:lastRenderedPageBreak/>
         <w:t>The</w:t>
       </w:r>
       <w:r>
@@ -1357,7 +1559,7 @@
         </w:rPr>
         <w:t xml:space="preserve"> </w:t>
       </w:r>
-      <w:hyperlink r:id="rId7" w:history="1">
+      <w:hyperlink r:id="rId6" w:history="1">
         <w:r>
           <w:rPr>
             <w:rStyle w:val="Hyperlink"/>
@@ -1384,7 +1586,7 @@
         </w:rPr>
         <w:t xml:space="preserve">or </w:t>
       </w:r>
-      <w:hyperlink r:id="rId8" w:history="1">
+      <w:hyperlink r:id="rId7" w:history="1">
         <w:r>
           <w:rPr>
             <w:rStyle w:val="Hyperlink"/>
@@ -1590,7 +1792,7 @@
 </file>
 
 <file path=word/numbering.xml><?xml version="1.0" encoding="utf-8"?>
-<w:numbering xmlns:wpc="http://schemas.microsoft.com/office/word/2010/wordprocessingCanvas" xmlns:mo="http://schemas.microsoft.com/office/mac/office/2008/main" xmlns:mc="http://schemas.openxmlformats.org/markup-compatibility/2006" xmlns:mv="urn:schemas-microsoft-com:mac:vml" xmlns:o="urn:schemas-microsoft-com:office:office" xmlns:r="http://schemas.openxmlformats.org/officeDocument/2006/relationships" xmlns:m="http://schemas.openxmlformats.org/officeDocument/2006/math" xmlns:v="urn:schemas-microsoft-com:vml" xmlns:wp14="http://schemas.microsoft.com/office/word/2010/wordprocessingDrawing" xmlns:wp="http://schemas.openxmlformats.org/drawingml/2006/wordprocessingDrawing" xmlns:w10="urn:schemas-microsoft-com:office:word" xmlns:w="http://schemas.openxmlformats.org/wordprocessingml/2006/main" xmlns:w14="http://schemas.microsoft.com/office/word/2010/wordml" xmlns:wpg="http://schemas.microsoft.com/office/word/2010/wordprocessingGroup" xmlns:wpi="http://schemas.microsoft.com/office/word/2010/wordprocessingInk" xmlns:wne="http://schemas.microsoft.com/office/word/2006/wordml" xmlns:wps="http://schemas.microsoft.com/office/word/2010/wordprocessingShape" mc:Ignorable="w14 wp14">
+<w:numbering xmlns:wpc="http://schemas.microsoft.com/office/word/2010/wordprocessingCanvas" xmlns:mo="http://schemas.microsoft.com/office/mac/office/2008/main" xmlns:mc="http://schemas.openxmlformats.org/markup-compatibility/2006" xmlns:mv="urn:schemas-microsoft-com:mac:vml" xmlns:o="urn:schemas-microsoft-com:office:office" xmlns:r="http://schemas.openxmlformats.org/officeDocument/2006/relationships" xmlns:m="http://schemas.openxmlformats.org/officeDocument/2006/math" xmlns:v="urn:schemas-microsoft-com:vml" xmlns:wp14="http://schemas.microsoft.com/office/word/2010/wordprocessingDrawing" xmlns:wp="http://schemas.openxmlformats.org/drawingml/2006/wordprocessingDrawing" xmlns:w10="urn:schemas-microsoft-com:office:word" xmlns:w="http://schemas.openxmlformats.org/wordprocessingml/2006/main" xmlns:w14="http://schemas.microsoft.com/office/word/2010/wordml" xmlns:w15="http://schemas.microsoft.com/office/word/2012/wordml" xmlns:wpg="http://schemas.microsoft.com/office/word/2010/wordprocessingGroup" xmlns:wpi="http://schemas.microsoft.com/office/word/2010/wordprocessingInk" xmlns:wne="http://schemas.microsoft.com/office/word/2006/wordml" xmlns:wps="http://schemas.microsoft.com/office/word/2010/wordprocessingShape" mc:Ignorable="w14 w15 wp14">
   <w:abstractNum w:abstractNumId="0">
     <w:nsid w:val="FFFFFF1D"/>
     <w:multiLevelType w:val="multilevel"/>
@@ -1738,7 +1940,7 @@
 </file>
 
 <file path=word/styles.xml><?xml version="1.0" encoding="utf-8"?>
-<w:styles xmlns:mc="http://schemas.openxmlformats.org/markup-compatibility/2006" xmlns:r="http://schemas.openxmlformats.org/officeDocument/2006/relationships" xmlns:w="http://schemas.openxmlformats.org/wordprocessingml/2006/main" xmlns:w14="http://schemas.microsoft.com/office/word/2010/wordml" mc:Ignorable="w14">
+<w:styles xmlns:mc="http://schemas.openxmlformats.org/markup-compatibility/2006" xmlns:r="http://schemas.openxmlformats.org/officeDocument/2006/relationships" xmlns:w="http://schemas.openxmlformats.org/wordprocessingml/2006/main" xmlns:w14="http://schemas.microsoft.com/office/word/2010/wordml" xmlns:w15="http://schemas.microsoft.com/office/word/2012/wordml" mc:Ignorable="w14 w15">
   <w:docDefaults>
     <w:rPrDefault>
       <w:rPr>
@@ -1748,429 +1950,378 @@
     </w:rPrDefault>
     <w:pPrDefault/>
   </w:docDefaults>
-  <w:latentStyles w:defLockedState="0" w:defUIPriority="99" w:defSemiHidden="1" w:defUnhideWhenUsed="1" w:defQFormat="0" w:count="276">
-    <w:lsdException w:name="Normal" w:semiHidden="0" w:uiPriority="0" w:unhideWhenUsed="0" w:qFormat="1"/>
-    <w:lsdException w:name="heading 1" w:semiHidden="0" w:uiPriority="9" w:unhideWhenUsed="0" w:qFormat="1"/>
-    <w:lsdException w:name="heading 2" w:uiPriority="9" w:qFormat="1"/>
-    <w:lsdException w:name="heading 3" w:uiPriority="9" w:qFormat="1"/>
-    <w:lsdException w:name="heading 4" w:uiPriority="9" w:qFormat="1"/>
-    <w:lsdException w:name="heading 5" w:uiPriority="9" w:qFormat="1"/>
-    <w:lsdException w:name="heading 6" w:uiPriority="9" w:qFormat="1"/>
-    <w:lsdException w:name="heading 7" w:uiPriority="9" w:qFormat="1"/>
-    <w:lsdException w:name="heading 8" w:uiPriority="9" w:qFormat="1"/>
-    <w:lsdException w:name="heading 9" w:uiPriority="9" w:qFormat="1"/>
-    <w:lsdException w:name="toc 1" w:uiPriority="39"/>
-    <w:lsdException w:name="toc 2" w:uiPriority="39"/>
-    <w:lsdException w:name="toc 3" w:uiPriority="39"/>
-    <w:lsdException w:name="toc 4" w:uiPriority="39"/>
-    <w:lsdException w:name="toc 5" w:uiPriority="39"/>
-    <w:lsdException w:name="toc 6" w:uiPriority="39"/>
-    <w:lsdException w:name="toc 7" w:uiPriority="39"/>
-    <w:lsdException w:name="toc 8" w:uiPriority="39"/>
-    <w:lsdException w:name="toc 9" w:uiPriority="39"/>
-    <w:lsdException w:name="caption" w:uiPriority="35" w:qFormat="1"/>
-    <w:lsdException w:name="Title" w:semiHidden="0" w:uiPriority="10" w:unhideWhenUsed="0" w:qFormat="1"/>
-    <w:lsdException w:name="Default Paragraph Font" w:unhideWhenUsed="0"/>
-    <w:lsdException w:name="Body Text" w:unhideWhenUsed="0"/>
-    <w:lsdException w:name="Subtitle" w:semiHidden="0" w:uiPriority="11" w:unhideWhenUsed="0" w:qFormat="1"/>
-    <w:lsdException w:name="Body Text 2" w:unhideWhenUsed="0"/>
-    <w:lsdException w:name="Hyperlink" w:unhideWhenUsed="0"/>
-    <w:lsdException w:name="FollowedHyperlink" w:unhideWhenUsed="0"/>
-    <w:lsdException w:name="Strong" w:semiHidden="0" w:uiPriority="22" w:unhideWhenUsed="0" w:qFormat="1"/>
-    <w:lsdException w:name="Emphasis" w:semiHidden="0" w:uiPriority="20" w:unhideWhenUsed="0" w:qFormat="1"/>
-    <w:lsdException w:name="Table Grid" w:semiHidden="0" w:uiPriority="59" w:unhideWhenUsed="0"/>
-    <w:lsdException w:name="Note Level 1" w:semiHidden="0" w:unhideWhenUsed="0"/>
-    <w:lsdException w:name="Note Level 2" w:semiHidden="0" w:unhideWhenUsed="0"/>
-    <w:lsdException w:name="Note Level 3" w:semiHidden="0" w:unhideWhenUsed="0"/>
-    <w:lsdException w:name="Note Level 4" w:semiHidden="0" w:unhideWhenUsed="0"/>
-    <w:lsdException w:name="Note Level 5" w:semiHidden="0" w:unhideWhenUsed="0"/>
-    <w:lsdException w:name="Note Level 6" w:semiHidden="0" w:unhideWhenUsed="0"/>
-    <w:lsdException w:name="Note Level 7" w:semiHidden="0" w:unhideWhenUsed="0"/>
-    <w:lsdException w:name="Note Level 8" w:semiHidden="0" w:unhideWhenUsed="0"/>
-    <w:lsdException w:name="Note Level 9" w:semiHidden="0" w:unhideWhenUsed="0"/>
-    <w:lsdException w:name="No Spacing" w:semiHidden="0" w:unhideWhenUsed="0" w:qFormat="1"/>
-    <w:lsdException w:name="Light Shading" w:semiHidden="0" w:unhideWhenUsed="0"/>
-    <w:lsdException w:name="Light List" w:semiHidden="0" w:unhideWhenUsed="0"/>
-    <w:lsdException w:name="Light Grid" w:semiHidden="0" w:unhideWhenUsed="0"/>
-    <w:lsdException w:name="Medium Shading 1" w:semiHidden="0" w:unhideWhenUsed="0"/>
-    <w:lsdException w:name="Medium Shading 2" w:semiHidden="0" w:unhideWhenUsed="0"/>
-    <w:lsdException w:name="Medium List 1" w:semiHidden="0" w:unhideWhenUsed="0"/>
-    <w:lsdException w:name="Medium List 2" w:semiHidden="0" w:unhideWhenUsed="0"/>
-    <w:lsdException w:name="Medium Grid 1" w:semiHidden="0" w:unhideWhenUsed="0"/>
-    <w:lsdException w:name="Medium Grid 2" w:semiHidden="0" w:uiPriority="1" w:unhideWhenUsed="0" w:qFormat="1"/>
-    <w:lsdException w:name="Medium Grid 3" w:semiHidden="0" w:uiPriority="60" w:unhideWhenUsed="0"/>
-    <w:lsdException w:name="Dark List" w:semiHidden="0" w:uiPriority="61" w:unhideWhenUsed="0"/>
-    <w:lsdException w:name="Colorful Shading" w:semiHidden="0" w:uiPriority="62" w:unhideWhenUsed="0"/>
-    <w:lsdException w:name="Colorful List" w:semiHidden="0" w:uiPriority="63" w:unhideWhenUsed="0"/>
-    <w:lsdException w:name="Colorful Grid" w:semiHidden="0" w:uiPriority="64" w:unhideWhenUsed="0"/>
-    <w:lsdException w:name="Light Shading Accent 1" w:semiHidden="0" w:uiPriority="65" w:unhideWhenUsed="0"/>
-    <w:lsdException w:name="Light List Accent 1" w:semiHidden="0" w:uiPriority="66" w:unhideWhenUsed="0"/>
-    <w:lsdException w:name="Light Grid Accent 1" w:semiHidden="0" w:uiPriority="67" w:unhideWhenUsed="0"/>
-    <w:lsdException w:name="Medium Shading 1 Accent 1" w:semiHidden="0" w:uiPriority="68" w:unhideWhenUsed="0"/>
-    <w:lsdException w:name="Medium Shading 2 Accent 1" w:semiHidden="0" w:uiPriority="69" w:unhideWhenUsed="0"/>
-    <w:lsdException w:name="Medium List 1 Accent 1" w:semiHidden="0" w:uiPriority="70" w:unhideWhenUsed="0"/>
-    <w:lsdException w:name="Revision" w:semiHidden="0" w:uiPriority="71" w:unhideWhenUsed="0"/>
-    <w:lsdException w:name="List Paragraph" w:semiHidden="0" w:uiPriority="72" w:unhideWhenUsed="0" w:qFormat="1"/>
-    <w:lsdException w:name="Quote" w:semiHidden="0" w:uiPriority="73" w:unhideWhenUsed="0" w:qFormat="1"/>
-    <w:lsdException w:name="Intense Quote" w:semiHidden="0" w:uiPriority="60" w:unhideWhenUsed="0" w:qFormat="1"/>
-    <w:lsdException w:name="Medium List 2 Accent 1" w:semiHidden="0" w:uiPriority="61" w:unhideWhenUsed="0"/>
-    <w:lsdException w:name="Medium Grid 1 Accent 1" w:semiHidden="0" w:uiPriority="62" w:unhideWhenUsed="0"/>
-    <w:lsdException w:name="Medium Grid 2 Accent 1" w:semiHidden="0" w:uiPriority="63" w:unhideWhenUsed="0"/>
-    <w:lsdException w:name="Medium Grid 3 Accent 1" w:semiHidden="0" w:uiPriority="64" w:unhideWhenUsed="0"/>
-    <w:lsdException w:name="Dark List Accent 1" w:semiHidden="0" w:uiPriority="65" w:unhideWhenUsed="0"/>
-    <w:lsdException w:name="Colorful Shading Accent 1" w:semiHidden="0" w:unhideWhenUsed="0"/>
-    <w:lsdException w:name="Colorful List Accent 1" w:semiHidden="0" w:uiPriority="34" w:unhideWhenUsed="0" w:qFormat="1"/>
-    <w:lsdException w:name="Colorful Grid Accent 1" w:semiHidden="0" w:uiPriority="29" w:unhideWhenUsed="0" w:qFormat="1"/>
-    <w:lsdException w:name="Light Shading Accent 2" w:semiHidden="0" w:uiPriority="30" w:unhideWhenUsed="0" w:qFormat="1"/>
-    <w:lsdException w:name="Light List Accent 2" w:semiHidden="0" w:uiPriority="66" w:unhideWhenUsed="0"/>
-    <w:lsdException w:name="Light Grid Accent 2" w:semiHidden="0" w:uiPriority="67" w:unhideWhenUsed="0"/>
-    <w:lsdException w:name="Medium Shading 1 Accent 2" w:semiHidden="0" w:uiPriority="68" w:unhideWhenUsed="0"/>
-    <w:lsdException w:name="Medium Shading 2 Accent 2" w:semiHidden="0" w:uiPriority="69" w:unhideWhenUsed="0"/>
-    <w:lsdException w:name="Medium List 1 Accent 2" w:semiHidden="0" w:uiPriority="70" w:unhideWhenUsed="0"/>
-    <w:lsdException w:name="Medium List 2 Accent 2" w:semiHidden="0" w:uiPriority="71" w:unhideWhenUsed="0"/>
-    <w:lsdException w:name="Medium Grid 1 Accent 2" w:semiHidden="0" w:uiPriority="72" w:unhideWhenUsed="0"/>
-    <w:lsdException w:name="Medium Grid 2 Accent 2" w:semiHidden="0" w:uiPriority="73" w:unhideWhenUsed="0"/>
-    <w:lsdException w:name="Medium Grid 3 Accent 2" w:semiHidden="0" w:uiPriority="60" w:unhideWhenUsed="0"/>
-    <w:lsdException w:name="Dark List Accent 2" w:semiHidden="0" w:uiPriority="61" w:unhideWhenUsed="0"/>
-    <w:lsdException w:name="Colorful Shading Accent 2" w:semiHidden="0" w:uiPriority="62" w:unhideWhenUsed="0"/>
-    <w:lsdException w:name="Colorful List Accent 2" w:semiHidden="0" w:uiPriority="63" w:unhideWhenUsed="0"/>
-    <w:lsdException w:name="Colorful Grid Accent 2" w:semiHidden="0" w:uiPriority="64" w:unhideWhenUsed="0"/>
-    <w:lsdException w:name="Light Shading Accent 3" w:semiHidden="0" w:uiPriority="65" w:unhideWhenUsed="0"/>
-    <w:lsdException w:name="Light List Accent 3" w:semiHidden="0" w:uiPriority="66" w:unhideWhenUsed="0"/>
-    <w:lsdException w:name="Light Grid Accent 3" w:semiHidden="0" w:uiPriority="67" w:unhideWhenUsed="0"/>
-    <w:lsdException w:name="Medium Shading 1 Accent 3" w:semiHidden="0" w:uiPriority="68" w:unhideWhenUsed="0"/>
-    <w:lsdException w:name="Medium Shading 2 Accent 3" w:semiHidden="0" w:uiPriority="69" w:unhideWhenUsed="0"/>
-    <w:lsdException w:name="Medium List 1 Accent 3" w:semiHidden="0" w:uiPriority="70" w:unhideWhenUsed="0"/>
-    <w:lsdException w:name="Medium List 2 Accent 3" w:semiHidden="0" w:uiPriority="71" w:unhideWhenUsed="0"/>
-    <w:lsdException w:name="Medium Grid 1 Accent 3" w:semiHidden="0" w:uiPriority="72" w:unhideWhenUsed="0"/>
-    <w:lsdException w:name="Medium Grid 2 Accent 3" w:semiHidden="0" w:uiPriority="73" w:unhideWhenUsed="0"/>
-    <w:lsdException w:name="Medium Grid 3 Accent 3" w:semiHidden="0" w:uiPriority="60" w:unhideWhenUsed="0"/>
-    <w:lsdException w:name="Dark List Accent 3" w:semiHidden="0" w:uiPriority="61" w:unhideWhenUsed="0"/>
-    <w:lsdException w:name="Colorful Shading Accent 3" w:semiHidden="0" w:uiPriority="62" w:unhideWhenUsed="0"/>
-    <w:lsdException w:name="Colorful List Accent 3" w:semiHidden="0" w:uiPriority="63" w:unhideWhenUsed="0"/>
-    <w:lsdException w:name="Colorful Grid Accent 3" w:semiHidden="0" w:uiPriority="64" w:unhideWhenUsed="0"/>
-    <w:lsdException w:name="Light Shading Accent 4" w:semiHidden="0" w:uiPriority="65" w:unhideWhenUsed="0"/>
-    <w:lsdException w:name="Light List Accent 4" w:semiHidden="0" w:uiPriority="66" w:unhideWhenUsed="0"/>
-    <w:lsdException w:name="Light Grid Accent 4" w:semiHidden="0" w:uiPriority="67" w:unhideWhenUsed="0"/>
-    <w:lsdException w:name="Medium Shading 1 Accent 4" w:semiHidden="0" w:uiPriority="68" w:unhideWhenUsed="0"/>
-    <w:lsdException w:name="Medium Shading 2 Accent 4" w:semiHidden="0" w:uiPriority="69" w:unhideWhenUsed="0"/>
-    <w:lsdException w:name="Medium List 1 Accent 4" w:semiHidden="0" w:uiPriority="70" w:unhideWhenUsed="0"/>
-    <w:lsdException w:name="Medium List 2 Accent 4" w:semiHidden="0" w:uiPriority="71" w:unhideWhenUsed="0"/>
-    <w:lsdException w:name="Medium Grid 1 Accent 4" w:semiHidden="0" w:uiPriority="72" w:unhideWhenUsed="0"/>
-    <w:lsdException w:name="Medium Grid 2 Accent 4" w:semiHidden="0" w:uiPriority="73" w:unhideWhenUsed="0"/>
-    <w:lsdException w:name="Medium Grid 3 Accent 4" w:semiHidden="0" w:uiPriority="60" w:unhideWhenUsed="0"/>
-    <w:lsdException w:name="Dark List Accent 4" w:semiHidden="0" w:uiPriority="61" w:unhideWhenUsed="0"/>
-    <w:lsdException w:name="Colorful Shading Accent 4" w:semiHidden="0" w:uiPriority="62" w:unhideWhenUsed="0"/>
-    <w:lsdException w:name="Colorful List Accent 4" w:semiHidden="0" w:uiPriority="63" w:unhideWhenUsed="0"/>
-    <w:lsdException w:name="Colorful Grid Accent 4" w:semiHidden="0" w:uiPriority="64" w:unhideWhenUsed="0"/>
-    <w:lsdException w:name="Light Shading Accent 5" w:semiHidden="0" w:uiPriority="65" w:unhideWhenUsed="0"/>
-    <w:lsdException w:name="Light List Accent 5" w:semiHidden="0" w:uiPriority="66" w:unhideWhenUsed="0"/>
-    <w:lsdException w:name="Light Grid Accent 5" w:semiHidden="0" w:uiPriority="67" w:unhideWhenUsed="0"/>
-    <w:lsdException w:name="Medium Shading 1 Accent 5" w:semiHidden="0" w:uiPriority="68" w:unhideWhenUsed="0"/>
-    <w:lsdException w:name="Medium Shading 2 Accent 5" w:semiHidden="0" w:uiPriority="69" w:unhideWhenUsed="0"/>
-    <w:lsdException w:name="Medium List 1 Accent 5" w:semiHidden="0" w:uiPriority="70" w:unhideWhenUsed="0"/>
-    <w:lsdException w:name="Medium List 2 Accent 5" w:semiHidden="0" w:uiPriority="71" w:unhideWhenUsed="0"/>
-    <w:lsdException w:name="Medium Grid 1 Accent 5" w:semiHidden="0" w:uiPriority="72" w:unhideWhenUsed="0"/>
-    <w:lsdException w:name="Medium Grid 2 Accent 5" w:semiHidden="0" w:uiPriority="73" w:unhideWhenUsed="0"/>
-    <w:lsdException w:name="Medium Grid 3 Accent 5" w:semiHidden="0" w:uiPriority="60" w:unhideWhenUsed="0"/>
-    <w:lsdException w:name="Dark List Accent 5" w:semiHidden="0" w:uiPriority="61" w:unhideWhenUsed="0"/>
-    <w:lsdException w:name="Colorful Shading Accent 5" w:semiHidden="0" w:uiPriority="62" w:unhideWhenUsed="0"/>
-    <w:lsdException w:name="Colorful List Accent 5" w:semiHidden="0" w:uiPriority="63" w:unhideWhenUsed="0"/>
-    <w:lsdException w:name="Colorful Grid Accent 5" w:semiHidden="0" w:uiPriority="64" w:unhideWhenUsed="0"/>
-    <w:lsdException w:name="Light Shading Accent 6" w:semiHidden="0" w:uiPriority="65" w:unhideWhenUsed="0"/>
-    <w:lsdException w:name="Light List Accent 6" w:semiHidden="0" w:uiPriority="66" w:unhideWhenUsed="0"/>
-    <w:lsdException w:name="Light Grid Accent 6" w:semiHidden="0" w:uiPriority="67" w:unhideWhenUsed="0"/>
-    <w:lsdException w:name="Medium Shading 1 Accent 6" w:semiHidden="0" w:uiPriority="68" w:unhideWhenUsed="0"/>
-    <w:lsdException w:name="Medium Shading 2 Accent 6" w:semiHidden="0" w:uiPriority="69" w:unhideWhenUsed="0"/>
-    <w:lsdException w:name="Medium List 1 Accent 6" w:semiHidden="0" w:uiPriority="70" w:unhideWhenUsed="0"/>
-    <w:lsdException w:name="Medium List 2 Accent 6" w:semiHidden="0" w:uiPriority="71" w:unhideWhenUsed="0"/>
-    <w:lsdException w:name="Medium Grid 1 Accent 6" w:semiHidden="0" w:uiPriority="72" w:unhideWhenUsed="0"/>
-    <w:lsdException w:name="Medium Grid 2 Accent 6" w:semiHidden="0" w:uiPriority="73" w:unhideWhenUsed="0"/>
-    <w:lsdException w:name="Medium Grid 3 Accent 6" w:semiHidden="0" w:uiPriority="60" w:unhideWhenUsed="0"/>
-    <w:lsdException w:name="Dark List Accent 6" w:semiHidden="0" w:uiPriority="61" w:unhideWhenUsed="0"/>
-    <w:lsdException w:name="Colorful Shading Accent 6" w:semiHidden="0" w:uiPriority="62" w:unhideWhenUsed="0"/>
-    <w:lsdException w:name="Colorful List Accent 6" w:semiHidden="0" w:uiPriority="63" w:unhideWhenUsed="0"/>
-    <w:lsdException w:name="Colorful Grid Accent 6" w:semiHidden="0" w:uiPriority="64" w:unhideWhenUsed="0"/>
-    <w:lsdException w:name="Subtle Emphasis" w:semiHidden="0" w:uiPriority="65" w:unhideWhenUsed="0" w:qFormat="1"/>
-    <w:lsdException w:name="Intense Emphasis" w:semiHidden="0" w:uiPriority="66" w:unhideWhenUsed="0" w:qFormat="1"/>
-    <w:lsdException w:name="Subtle Reference" w:semiHidden="0" w:uiPriority="67" w:unhideWhenUsed="0" w:qFormat="1"/>
-    <w:lsdException w:name="Intense Reference" w:semiHidden="0" w:uiPriority="68" w:unhideWhenUsed="0" w:qFormat="1"/>
-    <w:lsdException w:name="Book Title" w:semiHidden="0" w:uiPriority="69" w:unhideWhenUsed="0" w:qFormat="1"/>
-    <w:lsdException w:name="Bibliography" w:semiHidden="0" w:uiPriority="70" w:unhideWhenUsed="0"/>
-    <w:lsdException w:name="TOC Heading" w:uiPriority="71" w:qFormat="1"/>
-  </w:latentStyles>
-  <w:style w:type="paragraph" w:default="1" w:styleId="Normal">
-    <w:name w:val="Normal"/>
-    <w:qFormat/>
-    <w:rsid w:val="008A6FDC"/>
-    <w:rPr>
-      <w:sz w:val="24"/>
-      <w:szCs w:val="24"/>
-    </w:rPr>
-  </w:style>
-  <w:style w:type="character" w:default="1" w:styleId="DefaultParagraphFont">
-    <w:name w:val="Default Paragraph Font"/>
-    <w:uiPriority w:val="1"/>
-    <w:semiHidden/>
-    <w:unhideWhenUsed/>
-  </w:style>
-  <w:style w:type="table" w:default="1" w:styleId="TableNormal">
-    <w:name w:val="Normal Table"/>
-    <w:uiPriority w:val="99"/>
-    <w:semiHidden/>
-    <w:unhideWhenUsed/>
-    <w:tblPr>
-      <w:tblInd w:w="0" w:type="dxa"/>
-      <w:tblCellMar>
-        <w:top w:w="0" w:type="dxa"/>
-        <w:left w:w="108" w:type="dxa"/>
-        <w:bottom w:w="0" w:type="dxa"/>
-        <w:right w:w="108" w:type="dxa"/>
-      </w:tblCellMar>
-    </w:tblPr>
-  </w:style>
-  <w:style w:type="numbering" w:default="1" w:styleId="NoList">
-    <w:name w:val="No List"/>
-    <w:uiPriority w:val="99"/>
-    <w:semiHidden/>
-    <w:unhideWhenUsed/>
-  </w:style>
-  <w:style w:type="character" w:styleId="Hyperlink">
-    <w:name w:val="Hyperlink"/>
-    <w:uiPriority w:val="99"/>
-    <w:rsid w:val="008A6FDC"/>
-    <w:rPr>
-      <w:rFonts w:cs="Times New Roman"/>
-      <w:color w:val="0000FF"/>
-      <w:u w:val="single"/>
-    </w:rPr>
-  </w:style>
-  <w:style w:type="character" w:styleId="FollowedHyperlink">
-    <w:name w:val="FollowedHyperlink"/>
-    <w:uiPriority w:val="99"/>
-    <w:rsid w:val="008A6FDC"/>
-    <w:rPr>
-      <w:rFonts w:cs="Times New Roman"/>
-      <w:color w:val="800080"/>
-      <w:u w:val="single"/>
-    </w:rPr>
-  </w:style>
-  <w:style w:type="paragraph" w:styleId="BodyText">
-    <w:name w:val="Body Text"/>
-    <w:basedOn w:val="Normal"/>
-    <w:link w:val="BodyTextChar"/>
-    <w:uiPriority w:val="99"/>
-    <w:rsid w:val="008A6FDC"/>
-    <w:rPr>
-      <w:sz w:val="22"/>
-    </w:rPr>
-  </w:style>
-  <w:style w:type="character" w:customStyle="1" w:styleId="BodyTextChar">
-    <w:name w:val="Body Text Char"/>
-    <w:link w:val="BodyText"/>
-    <w:uiPriority w:val="99"/>
-    <w:semiHidden/>
-    <w:locked/>
-    <w:rPr>
-      <w:rFonts w:cs="Times New Roman"/>
-      <w:sz w:val="24"/>
-    </w:rPr>
-  </w:style>
-  <w:style w:type="paragraph" w:styleId="BodyText2">
-    <w:name w:val="Body Text 2"/>
-    <w:basedOn w:val="Normal"/>
-    <w:link w:val="BodyText2Char"/>
-    <w:uiPriority w:val="99"/>
-    <w:rsid w:val="008A6FDC"/>
-    <w:rPr>
-      <w:sz w:val="22"/>
-      <w:szCs w:val="20"/>
-    </w:rPr>
-  </w:style>
-  <w:style w:type="character" w:customStyle="1" w:styleId="BodyText2Char">
-    <w:name w:val="Body Text 2 Char"/>
-    <w:link w:val="BodyText2"/>
-    <w:uiPriority w:val="99"/>
-    <w:semiHidden/>
-    <w:locked/>
-    <w:rPr>
-      <w:rFonts w:cs="Times New Roman"/>
-      <w:sz w:val="24"/>
-    </w:rPr>
-  </w:style>
-  <w:style w:type="paragraph" w:customStyle="1" w:styleId="FreeFormA">
-    <w:name w:val="Free Form A"/>
-    <w:rsid w:val="00A04A45"/>
-    <w:rPr>
-      <w:rFonts w:ascii="Helvetica" w:eastAsia="ヒラギノ角ゴ Pro W3" w:hAnsi="Helvetica"/>
-      <w:color w:val="000000"/>
-      <w:sz w:val="24"/>
-    </w:rPr>
-  </w:style>
-</w:styles>
-</file>
-
-<file path=word/stylesWithEffects.xml><?xml version="1.0" encoding="utf-8"?>
-<w:styles xmlns:wpc="http://schemas.microsoft.com/office/word/2010/wordprocessingCanvas" xmlns:mo="http://schemas.microsoft.com/office/mac/office/2008/main" xmlns:mc="http://schemas.openxmlformats.org/markup-compatibility/2006" xmlns:mv="urn:schemas-microsoft-com:mac:vml" xmlns:o="urn:schemas-microsoft-com:office:office" xmlns:r="http://schemas.openxmlformats.org/officeDocument/2006/relationships" xmlns:m="http://schemas.openxmlformats.org/officeDocument/2006/math" xmlns:v="urn:schemas-microsoft-com:vml" xmlns:wp14="http://schemas.microsoft.com/office/word/2010/wordprocessingDrawing" xmlns:wp="http://schemas.openxmlformats.org/drawingml/2006/wordprocessingDrawing" xmlns:w10="urn:schemas-microsoft-com:office:word" xmlns:w="http://schemas.openxmlformats.org/wordprocessingml/2006/main" xmlns:w14="http://schemas.microsoft.com/office/word/2010/wordml" xmlns:wpg="http://schemas.microsoft.com/office/word/2010/wordprocessingGroup" xmlns:wpi="http://schemas.microsoft.com/office/word/2010/wordprocessingInk" xmlns:wne="http://schemas.microsoft.com/office/word/2006/wordml" xmlns:wps="http://schemas.microsoft.com/office/word/2010/wordprocessingShape" mc:Ignorable="w14 wp14">
-  <w:docDefaults>
-    <w:rPrDefault>
-      <w:rPr>
-        <w:rFonts w:ascii="Times New Roman" w:eastAsia="Times New Roman" w:hAnsi="Times New Roman" w:cs="Times New Roman"/>
-        <w:lang w:val="en-US" w:eastAsia="en-US" w:bidi="ar-SA"/>
-      </w:rPr>
-    </w:rPrDefault>
-    <w:pPrDefault/>
-  </w:docDefaults>
-  <w:latentStyles w:defLockedState="0" w:defUIPriority="99" w:defSemiHidden="1" w:defUnhideWhenUsed="1" w:defQFormat="0" w:count="276">
-    <w:lsdException w:name="Normal" w:semiHidden="0" w:uiPriority="0" w:unhideWhenUsed="0" w:qFormat="1"/>
-    <w:lsdException w:name="heading 1" w:semiHidden="0" w:uiPriority="9" w:unhideWhenUsed="0" w:qFormat="1"/>
-    <w:lsdException w:name="heading 2" w:uiPriority="9" w:qFormat="1"/>
-    <w:lsdException w:name="heading 3" w:uiPriority="9" w:qFormat="1"/>
-    <w:lsdException w:name="heading 4" w:uiPriority="9" w:qFormat="1"/>
-    <w:lsdException w:name="heading 5" w:uiPriority="9" w:qFormat="1"/>
-    <w:lsdException w:name="heading 6" w:uiPriority="9" w:qFormat="1"/>
-    <w:lsdException w:name="heading 7" w:uiPriority="9" w:qFormat="1"/>
-    <w:lsdException w:name="heading 8" w:uiPriority="9" w:qFormat="1"/>
-    <w:lsdException w:name="heading 9" w:uiPriority="9" w:qFormat="1"/>
-    <w:lsdException w:name="toc 1" w:uiPriority="39"/>
-    <w:lsdException w:name="toc 2" w:uiPriority="39"/>
-    <w:lsdException w:name="toc 3" w:uiPriority="39"/>
-    <w:lsdException w:name="toc 4" w:uiPriority="39"/>
-    <w:lsdException w:name="toc 5" w:uiPriority="39"/>
-    <w:lsdException w:name="toc 6" w:uiPriority="39"/>
-    <w:lsdException w:name="toc 7" w:uiPriority="39"/>
-    <w:lsdException w:name="toc 8" w:uiPriority="39"/>
-    <w:lsdException w:name="toc 9" w:uiPriority="39"/>
-    <w:lsdException w:name="caption" w:uiPriority="35" w:qFormat="1"/>
-    <w:lsdException w:name="Title" w:semiHidden="0" w:uiPriority="10" w:unhideWhenUsed="0" w:qFormat="1"/>
-    <w:lsdException w:name="Default Paragraph Font" w:unhideWhenUsed="0"/>
-    <w:lsdException w:name="Body Text" w:unhideWhenUsed="0"/>
-    <w:lsdException w:name="Subtitle" w:semiHidden="0" w:uiPriority="11" w:unhideWhenUsed="0" w:qFormat="1"/>
-    <w:lsdException w:name="Body Text 2" w:unhideWhenUsed="0"/>
-    <w:lsdException w:name="Hyperlink" w:unhideWhenUsed="0"/>
-    <w:lsdException w:name="FollowedHyperlink" w:unhideWhenUsed="0"/>
-    <w:lsdException w:name="Strong" w:semiHidden="0" w:uiPriority="22" w:unhideWhenUsed="0" w:qFormat="1"/>
-    <w:lsdException w:name="Emphasis" w:semiHidden="0" w:uiPriority="20" w:unhideWhenUsed="0" w:qFormat="1"/>
-    <w:lsdException w:name="Table Grid" w:semiHidden="0" w:uiPriority="59" w:unhideWhenUsed="0"/>
-    <w:lsdException w:name="Note Level 1" w:semiHidden="0" w:unhideWhenUsed="0"/>
-    <w:lsdException w:name="Note Level 2" w:semiHidden="0" w:unhideWhenUsed="0"/>
-    <w:lsdException w:name="Note Level 3" w:semiHidden="0" w:unhideWhenUsed="0"/>
-    <w:lsdException w:name="Note Level 4" w:semiHidden="0" w:unhideWhenUsed="0"/>
-    <w:lsdException w:name="Note Level 5" w:semiHidden="0" w:unhideWhenUsed="0"/>
-    <w:lsdException w:name="Note Level 6" w:semiHidden="0" w:unhideWhenUsed="0"/>
-    <w:lsdException w:name="Note Level 7" w:semiHidden="0" w:unhideWhenUsed="0"/>
-    <w:lsdException w:name="Note Level 8" w:semiHidden="0" w:unhideWhenUsed="0"/>
-    <w:lsdException w:name="Note Level 9" w:semiHidden="0" w:unhideWhenUsed="0"/>
-    <w:lsdException w:name="No Spacing" w:semiHidden="0" w:unhideWhenUsed="0" w:qFormat="1"/>
-    <w:lsdException w:name="Light Shading" w:semiHidden="0" w:unhideWhenUsed="0"/>
-    <w:lsdException w:name="Light List" w:semiHidden="0" w:unhideWhenUsed="0"/>
-    <w:lsdException w:name="Light Grid" w:semiHidden="0" w:unhideWhenUsed="0"/>
-    <w:lsdException w:name="Medium Shading 1" w:semiHidden="0" w:unhideWhenUsed="0"/>
-    <w:lsdException w:name="Medium Shading 2" w:semiHidden="0" w:unhideWhenUsed="0"/>
-    <w:lsdException w:name="Medium List 1" w:semiHidden="0" w:unhideWhenUsed="0"/>
-    <w:lsdException w:name="Medium List 2" w:semiHidden="0" w:unhideWhenUsed="0"/>
-    <w:lsdException w:name="Medium Grid 1" w:semiHidden="0" w:unhideWhenUsed="0"/>
-    <w:lsdException w:name="Medium Grid 2" w:semiHidden="0" w:uiPriority="1" w:unhideWhenUsed="0" w:qFormat="1"/>
-    <w:lsdException w:name="Medium Grid 3" w:semiHidden="0" w:uiPriority="60" w:unhideWhenUsed="0"/>
-    <w:lsdException w:name="Dark List" w:semiHidden="0" w:uiPriority="61" w:unhideWhenUsed="0"/>
-    <w:lsdException w:name="Colorful Shading" w:semiHidden="0" w:uiPriority="62" w:unhideWhenUsed="0"/>
-    <w:lsdException w:name="Colorful List" w:semiHidden="0" w:uiPriority="63" w:unhideWhenUsed="0"/>
-    <w:lsdException w:name="Colorful Grid" w:semiHidden="0" w:uiPriority="64" w:unhideWhenUsed="0"/>
-    <w:lsdException w:name="Light Shading Accent 1" w:semiHidden="0" w:uiPriority="65" w:unhideWhenUsed="0"/>
-    <w:lsdException w:name="Light List Accent 1" w:semiHidden="0" w:uiPriority="66" w:unhideWhenUsed="0"/>
-    <w:lsdException w:name="Light Grid Accent 1" w:semiHidden="0" w:uiPriority="67" w:unhideWhenUsed="0"/>
-    <w:lsdException w:name="Medium Shading 1 Accent 1" w:semiHidden="0" w:uiPriority="68" w:unhideWhenUsed="0"/>
-    <w:lsdException w:name="Medium Shading 2 Accent 1" w:semiHidden="0" w:uiPriority="69" w:unhideWhenUsed="0"/>
-    <w:lsdException w:name="Medium List 1 Accent 1" w:semiHidden="0" w:uiPriority="70" w:unhideWhenUsed="0"/>
-    <w:lsdException w:name="Revision" w:semiHidden="0" w:uiPriority="71" w:unhideWhenUsed="0"/>
-    <w:lsdException w:name="List Paragraph" w:semiHidden="0" w:uiPriority="72" w:unhideWhenUsed="0" w:qFormat="1"/>
-    <w:lsdException w:name="Quote" w:semiHidden="0" w:uiPriority="73" w:unhideWhenUsed="0" w:qFormat="1"/>
-    <w:lsdException w:name="Intense Quote" w:semiHidden="0" w:uiPriority="60" w:unhideWhenUsed="0" w:qFormat="1"/>
-    <w:lsdException w:name="Medium List 2 Accent 1" w:semiHidden="0" w:uiPriority="61" w:unhideWhenUsed="0"/>
-    <w:lsdException w:name="Medium Grid 1 Accent 1" w:semiHidden="0" w:uiPriority="62" w:unhideWhenUsed="0"/>
-    <w:lsdException w:name="Medium Grid 2 Accent 1" w:semiHidden="0" w:uiPriority="63" w:unhideWhenUsed="0"/>
-    <w:lsdException w:name="Medium Grid 3 Accent 1" w:semiHidden="0" w:uiPriority="64" w:unhideWhenUsed="0"/>
-    <w:lsdException w:name="Dark List Accent 1" w:semiHidden="0" w:uiPriority="65" w:unhideWhenUsed="0"/>
-    <w:lsdException w:name="Colorful Shading Accent 1" w:semiHidden="0" w:unhideWhenUsed="0"/>
-    <w:lsdException w:name="Colorful List Accent 1" w:semiHidden="0" w:uiPriority="34" w:unhideWhenUsed="0" w:qFormat="1"/>
-    <w:lsdException w:name="Colorful Grid Accent 1" w:semiHidden="0" w:uiPriority="29" w:unhideWhenUsed="0" w:qFormat="1"/>
-    <w:lsdException w:name="Light Shading Accent 2" w:semiHidden="0" w:uiPriority="30" w:unhideWhenUsed="0" w:qFormat="1"/>
-    <w:lsdException w:name="Light List Accent 2" w:semiHidden="0" w:uiPriority="66" w:unhideWhenUsed="0"/>
-    <w:lsdException w:name="Light Grid Accent 2" w:semiHidden="0" w:uiPriority="67" w:unhideWhenUsed="0"/>
-    <w:lsdException w:name="Medium Shading 1 Accent 2" w:semiHidden="0" w:uiPriority="68" w:unhideWhenUsed="0"/>
-    <w:lsdException w:name="Medium Shading 2 Accent 2" w:semiHidden="0" w:uiPriority="69" w:unhideWhenUsed="0"/>
-    <w:lsdException w:name="Medium List 1 Accent 2" w:semiHidden="0" w:uiPriority="70" w:unhideWhenUsed="0"/>
-    <w:lsdException w:name="Medium List 2 Accent 2" w:semiHidden="0" w:uiPriority="71" w:unhideWhenUsed="0"/>
-    <w:lsdException w:name="Medium Grid 1 Accent 2" w:semiHidden="0" w:uiPriority="72" w:unhideWhenUsed="0"/>
-    <w:lsdException w:name="Medium Grid 2 Accent 2" w:semiHidden="0" w:uiPriority="73" w:unhideWhenUsed="0"/>
-    <w:lsdException w:name="Medium Grid 3 Accent 2" w:semiHidden="0" w:uiPriority="60" w:unhideWhenUsed="0"/>
-    <w:lsdException w:name="Dark List Accent 2" w:semiHidden="0" w:uiPriority="61" w:unhideWhenUsed="0"/>
-    <w:lsdException w:name="Colorful Shading Accent 2" w:semiHidden="0" w:uiPriority="62" w:unhideWhenUsed="0"/>
-    <w:lsdException w:name="Colorful List Accent 2" w:semiHidden="0" w:uiPriority="63" w:unhideWhenUsed="0"/>
-    <w:lsdException w:name="Colorful Grid Accent 2" w:semiHidden="0" w:uiPriority="64" w:unhideWhenUsed="0"/>
-    <w:lsdException w:name="Light Shading Accent 3" w:semiHidden="0" w:uiPriority="65" w:unhideWhenUsed="0"/>
-    <w:lsdException w:name="Light List Accent 3" w:semiHidden="0" w:uiPriority="66" w:unhideWhenUsed="0"/>
-    <w:lsdException w:name="Light Grid Accent 3" w:semiHidden="0" w:uiPriority="67" w:unhideWhenUsed="0"/>
-    <w:lsdException w:name="Medium Shading 1 Accent 3" w:semiHidden="0" w:uiPriority="68" w:unhideWhenUsed="0"/>
-    <w:lsdException w:name="Medium Shading 2 Accent 3" w:semiHidden="0" w:uiPriority="69" w:unhideWhenUsed="0"/>
-    <w:lsdException w:name="Medium List 1 Accent 3" w:semiHidden="0" w:uiPriority="70" w:unhideWhenUsed="0"/>
-    <w:lsdException w:name="Medium List 2 Accent 3" w:semiHidden="0" w:uiPriority="71" w:unhideWhenUsed="0"/>
-    <w:lsdException w:name="Medium Grid 1 Accent 3" w:semiHidden="0" w:uiPriority="72" w:unhideWhenUsed="0"/>
-    <w:lsdException w:name="Medium Grid 2 Accent 3" w:semiHidden="0" w:uiPriority="73" w:unhideWhenUsed="0"/>
-    <w:lsdException w:name="Medium Grid 3 Accent 3" w:semiHidden="0" w:uiPriority="60" w:unhideWhenUsed="0"/>
-    <w:lsdException w:name="Dark List Accent 3" w:semiHidden="0" w:uiPriority="61" w:unhideWhenUsed="0"/>
-    <w:lsdException w:name="Colorful Shading Accent 3" w:semiHidden="0" w:uiPriority="62" w:unhideWhenUsed="0"/>
-    <w:lsdException w:name="Colorful List Accent 3" w:semiHidden="0" w:uiPriority="63" w:unhideWhenUsed="0"/>
-    <w:lsdException w:name="Colorful Grid Accent 3" w:semiHidden="0" w:uiPriority="64" w:unhideWhenUsed="0"/>
-    <w:lsdException w:name="Light Shading Accent 4" w:semiHidden="0" w:uiPriority="65" w:unhideWhenUsed="0"/>
-    <w:lsdException w:name="Light List Accent 4" w:semiHidden="0" w:uiPriority="66" w:unhideWhenUsed="0"/>
-    <w:lsdException w:name="Light Grid Accent 4" w:semiHidden="0" w:uiPriority="67" w:unhideWhenUsed="0"/>
-    <w:lsdException w:name="Medium Shading 1 Accent 4" w:semiHidden="0" w:uiPriority="68" w:unhideWhenUsed="0"/>
-    <w:lsdException w:name="Medium Shading 2 Accent 4" w:semiHidden="0" w:uiPriority="69" w:unhideWhenUsed="0"/>
-    <w:lsdException w:name="Medium List 1 Accent 4" w:semiHidden="0" w:uiPriority="70" w:unhideWhenUsed="0"/>
-    <w:lsdException w:name="Medium List 2 Accent 4" w:semiHidden="0" w:uiPriority="71" w:unhideWhenUsed="0"/>
-    <w:lsdException w:name="Medium Grid 1 Accent 4" w:semiHidden="0" w:uiPriority="72" w:unhideWhenUsed="0"/>
-    <w:lsdException w:name="Medium Grid 2 Accent 4" w:semiHidden="0" w:uiPriority="73" w:unhideWhenUsed="0"/>
-    <w:lsdException w:name="Medium Grid 3 Accent 4" w:semiHidden="0" w:uiPriority="60" w:unhideWhenUsed="0"/>
-    <w:lsdException w:name="Dark List Accent 4" w:semiHidden="0" w:uiPriority="61" w:unhideWhenUsed="0"/>
-    <w:lsdException w:name="Colorful Shading Accent 4" w:semiHidden="0" w:uiPriority="62" w:unhideWhenUsed="0"/>
-    <w:lsdException w:name="Colorful List Accent 4" w:semiHidden="0" w:uiPriority="63" w:unhideWhenUsed="0"/>
-    <w:lsdException w:name="Colorful Grid Accent 4" w:semiHidden="0" w:uiPriority="64" w:unhideWhenUsed="0"/>
-    <w:lsdException w:name="Light Shading Accent 5" w:semiHidden="0" w:uiPriority="65" w:unhideWhenUsed="0"/>
-    <w:lsdException w:name="Light List Accent 5" w:semiHidden="0" w:uiPriority="66" w:unhideWhenUsed="0"/>
-    <w:lsdException w:name="Light Grid Accent 5" w:semiHidden="0" w:uiPriority="67" w:unhideWhenUsed="0"/>
-    <w:lsdException w:name="Medium Shading 1 Accent 5" w:semiHidden="0" w:uiPriority="68" w:unhideWhenUsed="0"/>
-    <w:lsdException w:name="Medium Shading 2 Accent 5" w:semiHidden="0" w:uiPriority="69" w:unhideWhenUsed="0"/>
-    <w:lsdException w:name="Medium List 1 Accent 5" w:semiHidden="0" w:uiPriority="70" w:unhideWhenUsed="0"/>
-    <w:lsdException w:name="Medium List 2 Accent 5" w:semiHidden="0" w:uiPriority="71" w:unhideWhenUsed="0"/>
-    <w:lsdException w:name="Medium Grid 1 Accent 5" w:semiHidden="0" w:uiPriority="72" w:unhideWhenUsed="0"/>
-    <w:lsdException w:name="Medium Grid 2 Accent 5" w:semiHidden="0" w:uiPriority="73" w:unhideWhenUsed="0"/>
-    <w:lsdException w:name="Medium Grid 3 Accent 5" w:semiHidden="0" w:uiPriority="60" w:unhideWhenUsed="0"/>
-    <w:lsdException w:name="Dark List Accent 5" w:semiHidden="0" w:uiPriority="61" w:unhideWhenUsed="0"/>
-    <w:lsdException w:name="Colorful Shading Accent 5" w:semiHidden="0" w:uiPriority="62" w:unhideWhenUsed="0"/>
-    <w:lsdException w:name="Colorful List Accent 5" w:semiHidden="0" w:uiPriority="63" w:unhideWhenUsed="0"/>
-    <w:lsdException w:name="Colorful Grid Accent 5" w:semiHidden="0" w:uiPriority="64" w:unhideWhenUsed="0"/>
-    <w:lsdException w:name="Light Shading Accent 6" w:semiHidden="0" w:uiPriority="65" w:unhideWhenUsed="0"/>
-    <w:lsdException w:name="Light List Accent 6" w:semiHidden="0" w:uiPriority="66" w:unhideWhenUsed="0"/>
-    <w:lsdException w:name="Light Grid Accent 6" w:semiHidden="0" w:uiPriority="67" w:unhideWhenUsed="0"/>
-    <w:lsdException w:name="Medium Shading 1 Accent 6" w:semiHidden="0" w:uiPriority="68" w:unhideWhenUsed="0"/>
-    <w:lsdException w:name="Medium Shading 2 Accent 6" w:semiHidden="0" w:uiPriority="69" w:unhideWhenUsed="0"/>
-    <w:lsdException w:name="Medium List 1 Accent 6" w:semiHidden="0" w:uiPriority="70" w:unhideWhenUsed="0"/>
-    <w:lsdException w:name="Medium List 2 Accent 6" w:semiHidden="0" w:uiPriority="71" w:unhideWhenUsed="0"/>
-    <w:lsdException w:name="Medium Grid 1 Accent 6" w:semiHidden="0" w:uiPriority="72" w:unhideWhenUsed="0"/>
-    <w:lsdException w:name="Medium Grid 2 Accent 6" w:semiHidden="0" w:uiPriority="73" w:unhideWhenUsed="0"/>
-    <w:lsdException w:name="Medium Grid 3 Accent 6" w:semiHidden="0" w:uiPriority="60" w:unhideWhenUsed="0"/>
-    <w:lsdException w:name="Dark List Accent 6" w:semiHidden="0" w:uiPriority="61" w:unhideWhenUsed="0"/>
-    <w:lsdException w:name="Colorful Shading Accent 6" w:semiHidden="0" w:uiPriority="62" w:unhideWhenUsed="0"/>
-    <w:lsdException w:name="Colorful List Accent 6" w:semiHidden="0" w:uiPriority="63" w:unhideWhenUsed="0"/>
-    <w:lsdException w:name="Colorful Grid Accent 6" w:semiHidden="0" w:uiPriority="64" w:unhideWhenUsed="0"/>
-    <w:lsdException w:name="Subtle Emphasis" w:semiHidden="0" w:uiPriority="65" w:unhideWhenUsed="0" w:qFormat="1"/>
-    <w:lsdException w:name="Intense Emphasis" w:semiHidden="0" w:uiPriority="66" w:unhideWhenUsed="0" w:qFormat="1"/>
-    <w:lsdException w:name="Subtle Reference" w:semiHidden="0" w:uiPriority="67" w:unhideWhenUsed="0" w:qFormat="1"/>
-    <w:lsdException w:name="Intense Reference" w:semiHidden="0" w:uiPriority="68" w:unhideWhenUsed="0" w:qFormat="1"/>
-    <w:lsdException w:name="Book Title" w:semiHidden="0" w:uiPriority="69" w:unhideWhenUsed="0" w:qFormat="1"/>
-    <w:lsdException w:name="Bibliography" w:semiHidden="0" w:uiPriority="70" w:unhideWhenUsed="0"/>
-    <w:lsdException w:name="TOC Heading" w:uiPriority="71" w:qFormat="1"/>
+  <w:latentStyles w:defLockedState="0" w:defUIPriority="99" w:defSemiHidden="0" w:defUnhideWhenUsed="0" w:defQFormat="0" w:count="380">
+    <w:lsdException w:name="Normal" w:uiPriority="0" w:qFormat="1"/>
+    <w:lsdException w:name="heading 1" w:uiPriority="9" w:qFormat="1"/>
+    <w:lsdException w:name="heading 2" w:semiHidden="1" w:uiPriority="9" w:unhideWhenUsed="1" w:qFormat="1"/>
+    <w:lsdException w:name="heading 3" w:semiHidden="1" w:uiPriority="9" w:unhideWhenUsed="1" w:qFormat="1"/>
+    <w:lsdException w:name="heading 4" w:semiHidden="1" w:uiPriority="9" w:unhideWhenUsed="1" w:qFormat="1"/>
+    <w:lsdException w:name="heading 5" w:semiHidden="1" w:uiPriority="9" w:unhideWhenUsed="1" w:qFormat="1"/>
+    <w:lsdException w:name="heading 6" w:semiHidden="1" w:uiPriority="9" w:unhideWhenUsed="1" w:qFormat="1"/>
+    <w:lsdException w:name="heading 7" w:semiHidden="1" w:uiPriority="9" w:unhideWhenUsed="1" w:qFormat="1"/>
+    <w:lsdException w:name="heading 8" w:semiHidden="1" w:uiPriority="9" w:unhideWhenUsed="1" w:qFormat="1"/>
+    <w:lsdException w:name="heading 9" w:semiHidden="1" w:uiPriority="9" w:unhideWhenUsed="1" w:qFormat="1"/>
+    <w:lsdException w:name="index 1" w:semiHidden="1" w:unhideWhenUsed="1"/>
+    <w:lsdException w:name="index 2" w:semiHidden="1" w:unhideWhenUsed="1"/>
+    <w:lsdException w:name="index 3" w:semiHidden="1" w:unhideWhenUsed="1"/>
+    <w:lsdException w:name="index 4" w:semiHidden="1" w:unhideWhenUsed="1"/>
+    <w:lsdException w:name="index 5" w:semiHidden="1" w:unhideWhenUsed="1"/>
+    <w:lsdException w:name="index 6" w:semiHidden="1" w:unhideWhenUsed="1"/>
+    <w:lsdException w:name="index 7" w:semiHidden="1" w:unhideWhenUsed="1"/>
+    <w:lsdException w:name="index 8" w:semiHidden="1" w:unhideWhenUsed="1"/>
+    <w:lsdException w:name="index 9" w:semiHidden="1" w:unhideWhenUsed="1"/>
+    <w:lsdException w:name="toc 1" w:semiHidden="1" w:uiPriority="39" w:unhideWhenUsed="1"/>
+    <w:lsdException w:name="toc 2" w:semiHidden="1" w:uiPriority="39" w:unhideWhenUsed="1"/>
+    <w:lsdException w:name="toc 3" w:semiHidden="1" w:uiPriority="39" w:unhideWhenUsed="1"/>
+    <w:lsdException w:name="toc 4" w:semiHidden="1" w:uiPriority="39" w:unhideWhenUsed="1"/>
+    <w:lsdException w:name="toc 5" w:semiHidden="1" w:uiPriority="39" w:unhideWhenUsed="1"/>
+    <w:lsdException w:name="toc 6" w:semiHidden="1" w:uiPriority="39" w:unhideWhenUsed="1"/>
+    <w:lsdException w:name="toc 7" w:semiHidden="1" w:uiPriority="39" w:unhideWhenUsed="1"/>
+    <w:lsdException w:name="toc 8" w:semiHidden="1" w:uiPriority="39" w:unhideWhenUsed="1"/>
+    <w:lsdException w:name="toc 9" w:semiHidden="1" w:uiPriority="39" w:unhideWhenUsed="1"/>
+    <w:lsdException w:name="Normal Indent" w:semiHidden="1" w:unhideWhenUsed="1"/>
+    <w:lsdException w:name="footnote text" w:semiHidden="1" w:unhideWhenUsed="1"/>
+    <w:lsdException w:name="annotation text" w:semiHidden="1" w:unhideWhenUsed="1"/>
+    <w:lsdException w:name="header" w:semiHidden="1" w:unhideWhenUsed="1"/>
+    <w:lsdException w:name="footer" w:semiHidden="1" w:unhideWhenUsed="1"/>
+    <w:lsdException w:name="index heading" w:semiHidden="1" w:unhideWhenUsed="1"/>
+    <w:lsdException w:name="caption" w:semiHidden="1" w:uiPriority="35" w:unhideWhenUsed="1" w:qFormat="1"/>
+    <w:lsdException w:name="table of figures" w:semiHidden="1" w:unhideWhenUsed="1"/>
+    <w:lsdException w:name="envelope address" w:semiHidden="1" w:unhideWhenUsed="1"/>
+    <w:lsdException w:name="envelope return" w:semiHidden="1" w:unhideWhenUsed="1"/>
+    <w:lsdException w:name="footnote reference" w:semiHidden="1" w:unhideWhenUsed="1"/>
+    <w:lsdException w:name="annotation reference" w:semiHidden="1" w:unhideWhenUsed="1"/>
+    <w:lsdException w:name="line number" w:semiHidden="1" w:unhideWhenUsed="1"/>
+    <w:lsdException w:name="page number" w:semiHidden="1" w:unhideWhenUsed="1"/>
+    <w:lsdException w:name="endnote reference" w:semiHidden="1" w:unhideWhenUsed="1"/>
+    <w:lsdException w:name="endnote text" w:semiHidden="1" w:unhideWhenUsed="1"/>
+    <w:lsdException w:name="table of authorities" w:semiHidden="1" w:unhideWhenUsed="1"/>
+    <w:lsdException w:name="macro" w:semiHidden="1" w:unhideWhenUsed="1"/>
+    <w:lsdException w:name="toa heading" w:semiHidden="1" w:unhideWhenUsed="1"/>
+    <w:lsdException w:name="List" w:semiHidden="1" w:unhideWhenUsed="1"/>
+    <w:lsdException w:name="List Bullet" w:semiHidden="1" w:unhideWhenUsed="1"/>
+    <w:lsdException w:name="List Number" w:semiHidden="1" w:unhideWhenUsed="1"/>
+    <w:lsdException w:name="List 2" w:semiHidden="1" w:unhideWhenUsed="1"/>
+    <w:lsdException w:name="List 3" w:semiHidden="1" w:unhideWhenUsed="1"/>
+    <w:lsdException w:name="List 4" w:semiHidden="1" w:unhideWhenUsed="1"/>
+    <w:lsdException w:name="List 5" w:semiHidden="1" w:unhideWhenUsed="1"/>
+    <w:lsdException w:name="List Bullet 2" w:semiHidden="1" w:unhideWhenUsed="1"/>
+    <w:lsdException w:name="List Bullet 3" w:semiHidden="1" w:unhideWhenUsed="1"/>
+    <w:lsdException w:name="List Bullet 4" w:semiHidden="1" w:unhideWhenUsed="1"/>
+    <w:lsdException w:name="List Bullet 5" w:semiHidden="1" w:unhideWhenUsed="1"/>
+    <w:lsdException w:name="List Number 2" w:semiHidden="1" w:unhideWhenUsed="1"/>
+    <w:lsdException w:name="List Number 3" w:semiHidden="1" w:unhideWhenUsed="1"/>
+    <w:lsdException w:name="List Number 4" w:semiHidden="1" w:unhideWhenUsed="1"/>
+    <w:lsdException w:name="List Number 5" w:semiHidden="1" w:unhideWhenUsed="1"/>
+    <w:lsdException w:name="Title" w:uiPriority="10" w:qFormat="1"/>
+    <w:lsdException w:name="Closing" w:semiHidden="1" w:unhideWhenUsed="1"/>
+    <w:lsdException w:name="Signature" w:semiHidden="1" w:unhideWhenUsed="1"/>
+    <w:lsdException w:name="Default Paragraph Font" w:semiHidden="1"/>
+    <w:lsdException w:name="Body Text" w:semiHidden="1"/>
+    <w:lsdException w:name="Body Text Indent" w:semiHidden="1" w:unhideWhenUsed="1"/>
+    <w:lsdException w:name="List Continue" w:semiHidden="1" w:unhideWhenUsed="1"/>
+    <w:lsdException w:name="List Continue 2" w:semiHidden="1" w:unhideWhenUsed="1"/>
+    <w:lsdException w:name="List Continue 3" w:semiHidden="1" w:unhideWhenUsed="1"/>
+    <w:lsdException w:name="List Continue 4" w:semiHidden="1" w:unhideWhenUsed="1"/>
+    <w:lsdException w:name="List Continue 5" w:semiHidden="1" w:unhideWhenUsed="1"/>
+    <w:lsdException w:name="Message Header" w:semiHidden="1" w:unhideWhenUsed="1"/>
+    <w:lsdException w:name="Subtitle" w:uiPriority="11" w:qFormat="1"/>
+    <w:lsdException w:name="Salutation" w:semiHidden="1" w:unhideWhenUsed="1"/>
+    <w:lsdException w:name="Date" w:semiHidden="1" w:unhideWhenUsed="1"/>
+    <w:lsdException w:name="Body Text First Indent" w:semiHidden="1" w:unhideWhenUsed="1"/>
+    <w:lsdException w:name="Body Text First Indent 2" w:semiHidden="1" w:unhideWhenUsed="1"/>
+    <w:lsdException w:name="Note Heading" w:semiHidden="1" w:unhideWhenUsed="1"/>
+    <w:lsdException w:name="Body Text 2" w:semiHidden="1"/>
+    <w:lsdException w:name="Body Text 3" w:semiHidden="1" w:unhideWhenUsed="1"/>
+    <w:lsdException w:name="Body Text Indent 2" w:semiHidden="1" w:unhideWhenUsed="1"/>
+    <w:lsdException w:name="Body Text Indent 3" w:semiHidden="1" w:unhideWhenUsed="1"/>
+    <w:lsdException w:name="Block Text" w:semiHidden="1" w:unhideWhenUsed="1"/>
+    <w:lsdException w:name="Hyperlink" w:semiHidden="1"/>
+    <w:lsdException w:name="FollowedHyperlink" w:semiHidden="1"/>
+    <w:lsdException w:name="Strong" w:uiPriority="22" w:qFormat="1"/>
+    <w:lsdException w:name="Emphasis" w:uiPriority="20" w:qFormat="1"/>
+    <w:lsdException w:name="Document Map" w:semiHidden="1" w:unhideWhenUsed="1"/>
+    <w:lsdException w:name="Plain Text" w:semiHidden="1" w:unhideWhenUsed="1"/>
+    <w:lsdException w:name="E-mail Signature" w:semiHidden="1" w:unhideWhenUsed="1"/>
+    <w:lsdException w:name="HTML Top of Form" w:semiHidden="1" w:unhideWhenUsed="1"/>
+    <w:lsdException w:name="HTML Bottom of Form" w:semiHidden="1" w:unhideWhenUsed="1"/>
+    <w:lsdException w:name="Normal (Web)" w:semiHidden="1" w:unhideWhenUsed="1"/>
+    <w:lsdException w:name="HTML Acronym" w:semiHidden="1" w:unhideWhenUsed="1"/>
+    <w:lsdException w:name="HTML Address" w:semiHidden="1" w:unhideWhenUsed="1"/>
+    <w:lsdException w:name="HTML Cite" w:semiHidden="1" w:unhideWhenUsed="1"/>
+    <w:lsdException w:name="HTML Code" w:semiHidden="1" w:unhideWhenUsed="1"/>
+    <w:lsdException w:name="HTML Definition" w:semiHidden="1" w:unhideWhenUsed="1"/>
+    <w:lsdException w:name="HTML Keyboard" w:semiHidden="1" w:unhideWhenUsed="1"/>
+    <w:lsdException w:name="HTML Preformatted" w:semiHidden="1" w:unhideWhenUsed="1"/>
+    <w:lsdException w:name="HTML Sample" w:semiHidden="1" w:unhideWhenUsed="1"/>
+    <w:lsdException w:name="HTML Typewriter" w:semiHidden="1" w:unhideWhenUsed="1"/>
+    <w:lsdException w:name="HTML Variable" w:semiHidden="1" w:unhideWhenUsed="1"/>
+    <w:lsdException w:name="Normal Table" w:semiHidden="1" w:unhideWhenUsed="1"/>
+    <w:lsdException w:name="annotation subject" w:semiHidden="1" w:unhideWhenUsed="1"/>
+    <w:lsdException w:name="No List" w:semiHidden="1" w:unhideWhenUsed="1"/>
+    <w:lsdException w:name="Outline List 1" w:semiHidden="1" w:unhideWhenUsed="1"/>
+    <w:lsdException w:name="Outline List 2" w:semiHidden="1" w:unhideWhenUsed="1"/>
+    <w:lsdException w:name="Outline List 3" w:semiHidden="1" w:unhideWhenUsed="1"/>
+    <w:lsdException w:name="Table Simple 1" w:semiHidden="1" w:unhideWhenUsed="1"/>
+    <w:lsdException w:name="Table Simple 2" w:semiHidden="1" w:unhideWhenUsed="1"/>
+    <w:lsdException w:name="Table Simple 3" w:semiHidden="1" w:unhideWhenUsed="1"/>
+    <w:lsdException w:name="Table Classic 1" w:semiHidden="1" w:unhideWhenUsed="1"/>
+    <w:lsdException w:name="Table Classic 2" w:semiHidden="1" w:unhideWhenUsed="1"/>
+    <w:lsdException w:name="Table Classic 3" w:semiHidden="1" w:unhideWhenUsed="1"/>
+    <w:lsdException w:name="Table Classic 4" w:semiHidden="1" w:unhideWhenUsed="1"/>
+    <w:lsdException w:name="Table Colorful 1" w:semiHidden="1" w:unhideWhenUsed="1"/>
+    <w:lsdException w:name="Table Colorful 2" w:semiHidden="1" w:unhideWhenUsed="1"/>
+    <w:lsdException w:name="Table Colorful 3" w:semiHidden="1" w:unhideWhenUsed="1"/>
+    <w:lsdException w:name="Table Columns 1" w:semiHidden="1" w:unhideWhenUsed="1"/>
+    <w:lsdException w:name="Table Columns 2" w:semiHidden="1" w:unhideWhenUsed="1"/>
+    <w:lsdException w:name="Table Columns 3" w:semiHidden="1" w:unhideWhenUsed="1"/>
+    <w:lsdException w:name="Table Columns 4" w:semiHidden="1" w:unhideWhenUsed="1"/>
+    <w:lsdException w:name="Table Columns 5" w:semiHidden="1" w:unhideWhenUsed="1"/>
+    <w:lsdException w:name="Table Grid 1" w:semiHidden="1" w:unhideWhenUsed="1"/>
+    <w:lsdException w:name="Table Grid 2" w:semiHidden="1" w:unhideWhenUsed="1"/>
+    <w:lsdException w:name="Table Grid 3" w:semiHidden="1" w:unhideWhenUsed="1"/>
+    <w:lsdException w:name="Table Grid 4" w:semiHidden="1" w:unhideWhenUsed="1"/>
+    <w:lsdException w:name="Table Grid 5" w:semiHidden="1" w:unhideWhenUsed="1"/>
+    <w:lsdException w:name="Table Grid 6" w:semiHidden="1" w:unhideWhenUsed="1"/>
+    <w:lsdException w:name="Table Grid 7" w:semiHidden="1" w:unhideWhenUsed="1"/>
+    <w:lsdException w:name="Table Grid 8" w:semiHidden="1" w:unhideWhenUsed="1"/>
+    <w:lsdException w:name="Table List 1" w:semiHidden="1" w:unhideWhenUsed="1"/>
+    <w:lsdException w:name="Table List 2" w:semiHidden="1" w:unhideWhenUsed="1"/>
+    <w:lsdException w:name="Table List 3" w:semiHidden="1" w:unhideWhenUsed="1"/>
+    <w:lsdException w:name="Table List 4" w:semiHidden="1" w:unhideWhenUsed="1"/>
+    <w:lsdException w:name="Table List 5" w:semiHidden="1" w:unhideWhenUsed="1"/>
+    <w:lsdException w:name="Table List 6" w:semiHidden="1" w:unhideWhenUsed="1"/>
+    <w:lsdException w:name="Table List 7" w:semiHidden="1" w:unhideWhenUsed="1"/>
+    <w:lsdException w:name="Table List 8" w:semiHidden="1" w:unhideWhenUsed="1"/>
+    <w:lsdException w:name="Table 3D effects 1" w:semiHidden="1" w:unhideWhenUsed="1"/>
+    <w:lsdException w:name="Table 3D effects 2" w:semiHidden="1" w:unhideWhenUsed="1"/>
+    <w:lsdException w:name="Table 3D effects 3" w:semiHidden="1" w:unhideWhenUsed="1"/>
+    <w:lsdException w:name="Table Contemporary" w:semiHidden="1" w:unhideWhenUsed="1"/>
+    <w:lsdException w:name="Table Elegant" w:semiHidden="1" w:unhideWhenUsed="1"/>
+    <w:lsdException w:name="Table Professional" w:semiHidden="1" w:unhideWhenUsed="1"/>
+    <w:lsdException w:name="Table Subtle 1" w:semiHidden="1" w:unhideWhenUsed="1"/>
+    <w:lsdException w:name="Table Subtle 2" w:semiHidden="1" w:unhideWhenUsed="1"/>
+    <w:lsdException w:name="Table Web 1" w:semiHidden="1" w:unhideWhenUsed="1"/>
+    <w:lsdException w:name="Table Web 2" w:semiHidden="1" w:unhideWhenUsed="1"/>
+    <w:lsdException w:name="Table Web 3" w:semiHidden="1" w:unhideWhenUsed="1"/>
+    <w:lsdException w:name="Balloon Text" w:semiHidden="1" w:unhideWhenUsed="1"/>
+    <w:lsdException w:name="Table Grid" w:uiPriority="59"/>
+    <w:lsdException w:name="Table Theme" w:semiHidden="1" w:unhideWhenUsed="1"/>
+    <w:lsdException w:name="Placeholder Text" w:semiHidden="1" w:unhideWhenUsed="1"/>
+    <w:lsdException w:name="No Spacing" w:qFormat="1"/>
+    <w:lsdException w:name="Light Shading"/>
+    <w:lsdException w:name="Light List"/>
+    <w:lsdException w:name="Light Grid"/>
+    <w:lsdException w:name="Medium Shading 1"/>
+    <w:lsdException w:name="Medium Shading 2"/>
+    <w:lsdException w:name="Medium List 1"/>
+    <w:lsdException w:name="Medium List 2"/>
+    <w:lsdException w:name="Medium Grid 1"/>
+    <w:lsdException w:name="Medium Grid 2" w:uiPriority="1" w:qFormat="1"/>
+    <w:lsdException w:name="Medium Grid 3" w:uiPriority="60"/>
+    <w:lsdException w:name="Dark List" w:uiPriority="61"/>
+    <w:lsdException w:name="Colorful Shading" w:uiPriority="62"/>
+    <w:lsdException w:name="Colorful List" w:uiPriority="63"/>
+    <w:lsdException w:name="Colorful Grid" w:uiPriority="64"/>
+    <w:lsdException w:name="Light Shading Accent 1" w:uiPriority="65"/>
+    <w:lsdException w:name="Light List Accent 1" w:uiPriority="66"/>
+    <w:lsdException w:name="Light Grid Accent 1" w:uiPriority="67"/>
+    <w:lsdException w:name="Medium Shading 1 Accent 1" w:uiPriority="68"/>
+    <w:lsdException w:name="Medium Shading 2 Accent 1" w:uiPriority="69"/>
+    <w:lsdException w:name="Medium List 1 Accent 1" w:uiPriority="70"/>
+    <w:lsdException w:name="Revision" w:uiPriority="71"/>
+    <w:lsdException w:name="List Paragraph" w:uiPriority="72" w:qFormat="1"/>
+    <w:lsdException w:name="Quote" w:uiPriority="73" w:qFormat="1"/>
+    <w:lsdException w:name="Intense Quote" w:uiPriority="60" w:qFormat="1"/>
+    <w:lsdException w:name="Medium List 2 Accent 1" w:uiPriority="61"/>
+    <w:lsdException w:name="Medium Grid 1 Accent 1" w:uiPriority="62"/>
+    <w:lsdException w:name="Medium Grid 2 Accent 1" w:uiPriority="63"/>
+    <w:lsdException w:name="Medium Grid 3 Accent 1" w:uiPriority="64"/>
+    <w:lsdException w:name="Dark List Accent 1" w:uiPriority="65"/>
+    <w:lsdException w:name="Colorful Shading Accent 1"/>
+    <w:lsdException w:name="Colorful List Accent 1" w:uiPriority="34" w:qFormat="1"/>
+    <w:lsdException w:name="Colorful Grid Accent 1" w:uiPriority="29" w:qFormat="1"/>
+    <w:lsdException w:name="Light Shading Accent 2" w:uiPriority="30" w:qFormat="1"/>
+    <w:lsdException w:name="Light List Accent 2" w:uiPriority="66"/>
+    <w:lsdException w:name="Light Grid Accent 2" w:uiPriority="67"/>
+    <w:lsdException w:name="Medium Shading 1 Accent 2" w:uiPriority="68"/>
+    <w:lsdException w:name="Medium Shading 2 Accent 2" w:uiPriority="69"/>
+    <w:lsdException w:name="Medium List 1 Accent 2" w:uiPriority="70"/>
+    <w:lsdException w:name="Medium List 2 Accent 2" w:uiPriority="71"/>
+    <w:lsdException w:name="Medium Grid 1 Accent 2" w:uiPriority="72"/>
+    <w:lsdException w:name="Medium Grid 2 Accent 2" w:uiPriority="73"/>
+    <w:lsdException w:name="Medium Grid 3 Accent 2" w:uiPriority="60"/>
+    <w:lsdException w:name="Dark List Accent 2" w:uiPriority="61"/>
+    <w:lsdException w:name="Colorful Shading Accent 2" w:uiPriority="62"/>
+    <w:lsdException w:name="Colorful List Accent 2" w:uiPriority="63"/>
+    <w:lsdException w:name="Colorful Grid Accent 2" w:uiPriority="64"/>
+    <w:lsdException w:name="Light Shading Accent 3" w:uiPriority="65"/>
+    <w:lsdException w:name="Light List Accent 3" w:uiPriority="66"/>
+    <w:lsdException w:name="Light Grid Accent 3" w:uiPriority="67"/>
+    <w:lsdException w:name="Medium Shading 1 Accent 3" w:uiPriority="68"/>
+    <w:lsdException w:name="Medium Shading 2 Accent 3" w:uiPriority="69"/>
+    <w:lsdException w:name="Medium List 1 Accent 3" w:uiPriority="70"/>
+    <w:lsdException w:name="Medium List 2 Accent 3" w:uiPriority="71"/>
+    <w:lsdException w:name="Medium Grid 1 Accent 3" w:uiPriority="72"/>
+    <w:lsdException w:name="Medium Grid 2 Accent 3" w:uiPriority="73"/>
+    <w:lsdException w:name="Medium Grid 3 Accent 3" w:uiPriority="60"/>
+    <w:lsdException w:name="Dark List Accent 3" w:uiPriority="61"/>
+    <w:lsdException w:name="Colorful Shading Accent 3" w:uiPriority="62"/>
+    <w:lsdException w:name="Colorful List Accent 3" w:uiPriority="63"/>
+    <w:lsdException w:name="Colorful Grid Accent 3" w:uiPriority="64"/>
+    <w:lsdException w:name="Light Shading Accent 4" w:uiPriority="65"/>
+    <w:lsdException w:name="Light List Accent 4" w:uiPriority="66"/>
+    <w:lsdException w:name="Light Grid Accent 4" w:uiPriority="67"/>
+    <w:lsdException w:name="Medium Shading 1 Accent 4" w:uiPriority="68"/>
+    <w:lsdException w:name="Medium Shading 2 Accent 4" w:uiPriority="69"/>
+    <w:lsdException w:name="Medium List 1 Accent 4" w:uiPriority="70"/>
+    <w:lsdException w:name="Medium List 2 Accent 4" w:uiPriority="71"/>
+    <w:lsdException w:name="Medium Grid 1 Accent 4" w:uiPriority="72"/>
+    <w:lsdException w:name="Medium Grid 2 Accent 4" w:uiPriority="73"/>
+    <w:lsdException w:name="Medium Grid 3 Accent 4" w:uiPriority="60"/>
+    <w:lsdException w:name="Dark List Accent 4" w:uiPriority="61"/>
+    <w:lsdException w:name="Colorful Shading Accent 4" w:uiPriority="62"/>
+    <w:lsdException w:name="Colorful List Accent 4" w:uiPriority="63"/>
+    <w:lsdException w:name="Colorful Grid Accent 4" w:uiPriority="64"/>
+    <w:lsdException w:name="Light Shading Accent 5" w:uiPriority="65"/>
+    <w:lsdException w:name="Light List Accent 5" w:uiPriority="66"/>
+    <w:lsdException w:name="Light Grid Accent 5" w:uiPriority="67"/>
+    <w:lsdException w:name="Medium Shading 1 Accent 5" w:uiPriority="68"/>
+    <w:lsdException w:name="Medium Shading 2 Accent 5" w:uiPriority="69"/>
+    <w:lsdException w:name="Medium List 1 Accent 5" w:uiPriority="70"/>
+    <w:lsdException w:name="Medium List 2 Accent 5" w:uiPriority="71"/>
+    <w:lsdException w:name="Medium Grid 1 Accent 5" w:uiPriority="72"/>
+    <w:lsdException w:name="Medium Grid 2 Accent 5" w:uiPriority="73"/>
+    <w:lsdException w:name="Medium Grid 3 Accent 5" w:uiPriority="60"/>
+    <w:lsdException w:name="Dark List Accent 5" w:uiPriority="61"/>
+    <w:lsdException w:name="Colorful Shading Accent 5" w:uiPriority="62"/>
+    <w:lsdException w:name="Colorful List Accent 5" w:uiPriority="63"/>
+    <w:lsdException w:name="Colorful Grid Accent 5" w:uiPriority="64"/>
+    <w:lsdException w:name="Light Shading Accent 6" w:uiPriority="65"/>
+    <w:lsdException w:name="Light List Accent 6" w:uiPriority="66"/>
+    <w:lsdException w:name="Light Grid Accent 6" w:uiPriority="67"/>
+    <w:lsdException w:name="Medium Shading 1 Accent 6" w:uiPriority="68"/>
+    <w:lsdException w:name="Medium Shading 2 Accent 6" w:uiPriority="69"/>
+    <w:lsdException w:name="Medium List 1 Accent 6" w:uiPriority="70"/>
+    <w:lsdException w:name="Medium List 2 Accent 6" w:uiPriority="71"/>
+    <w:lsdException w:name="Medium Grid 1 Accent 6" w:uiPriority="72"/>
+    <w:lsdException w:name="Medium Grid 2 Accent 6" w:uiPriority="73"/>
+    <w:lsdException w:name="Medium Grid 3 Accent 6" w:uiPriority="60"/>
+    <w:lsdException w:name="Dark List Accent 6" w:uiPriority="61"/>
+    <w:lsdException w:name="Colorful Shading Accent 6" w:uiPriority="62"/>
+    <w:lsdException w:name="Colorful List Accent 6" w:uiPriority="63"/>
+    <w:lsdException w:name="Colorful Grid Accent 6" w:uiPriority="64"/>
+    <w:lsdException w:name="Subtle Emphasis" w:uiPriority="65" w:qFormat="1"/>
+    <w:lsdException w:name="Intense Emphasis" w:uiPriority="66" w:qFormat="1"/>
+    <w:lsdException w:name="Subtle Reference" w:uiPriority="67" w:qFormat="1"/>
+    <w:lsdException w:name="Intense Reference" w:uiPriority="68" w:qFormat="1"/>
+    <w:lsdException w:name="Book Title" w:uiPriority="69" w:qFormat="1"/>
+    <w:lsdException w:name="Bibliography" w:uiPriority="70"/>
+    <w:lsdException w:name="TOC Heading" w:semiHidden="1" w:uiPriority="71" w:unhideWhenUsed="1" w:qFormat="1"/>
+    <w:lsdException w:name="Plain Table 1" w:uiPriority="41"/>
+    <w:lsdException w:name="Plain Table 2" w:uiPriority="42"/>
+    <w:lsdException w:name="Plain Table 3" w:uiPriority="43"/>
+    <w:lsdException w:name="Plain Table 4" w:uiPriority="44"/>
+    <w:lsdException w:name="Plain Table 5" w:uiPriority="45"/>
+    <w:lsdException w:name="Grid Table Light" w:uiPriority="40"/>
+    <w:lsdException w:name="Grid Table 1 Light" w:uiPriority="46"/>
+    <w:lsdException w:name="Grid Table 2" w:uiPriority="47"/>
+    <w:lsdException w:name="Grid Table 3" w:uiPriority="48"/>
+    <w:lsdException w:name="Grid Table 4" w:uiPriority="49"/>
+    <w:lsdException w:name="Grid Table 5 Dark" w:uiPriority="50"/>
+    <w:lsdException w:name="Grid Table 6 Colorful" w:uiPriority="51"/>
+    <w:lsdException w:name="Grid Table 7 Colorful" w:uiPriority="52"/>
+    <w:lsdException w:name="Grid Table 1 Light Accent 1" w:uiPriority="46"/>
+    <w:lsdException w:name="Grid Table 2 Accent 1" w:uiPriority="47"/>
+    <w:lsdException w:name="Grid Table 3 Accent 1" w:uiPriority="48"/>
+    <w:lsdException w:name="Grid Table 4 Accent 1" w:uiPriority="49"/>
+    <w:lsdException w:name="Grid Table 5 Dark Accent 1" w:uiPriority="50"/>
+    <w:lsdException w:name="Grid Table 6 Colorful Accent 1" w:uiPriority="51"/>
+    <w:lsdException w:name="Grid Table 7 Colorful Accent 1" w:uiPriority="52"/>
+    <w:lsdException w:name="Grid Table 1 Light Accent 2" w:uiPriority="46"/>
+    <w:lsdException w:name="Grid Table 2 Accent 2" w:uiPriority="47"/>
+    <w:lsdException w:name="Grid Table 3 Accent 2" w:uiPriority="48"/>
+    <w:lsdException w:name="Grid Table 4 Accent 2" w:uiPriority="49"/>
+    <w:lsdException w:name="Grid Table 5 Dark Accent 2" w:uiPriority="50"/>
+    <w:lsdException w:name="Grid Table 6 Colorful Accent 2" w:uiPriority="51"/>
+    <w:lsdException w:name="Grid Table 7 Colorful Accent 2" w:uiPriority="52"/>
+    <w:lsdException w:name="Grid Table 1 Light Accent 3" w:uiPriority="46"/>
+    <w:lsdException w:name="Grid Table 2 Accent 3" w:uiPriority="47"/>
+    <w:lsdException w:name="Grid Table 3 Accent 3" w:uiPriority="48"/>
+    <w:lsdException w:name="Grid Table 4 Accent 3" w:uiPriority="49"/>
+    <w:lsdException w:name="Grid Table 5 Dark Accent 3" w:uiPriority="50"/>
+    <w:lsdException w:name="Grid Table 6 Colorful Accent 3" w:uiPriority="51"/>
+    <w:lsdException w:name="Grid Table 7 Colorful Accent 3" w:uiPriority="52"/>
+    <w:lsdException w:name="Grid Table 1 Light Accent 4" w:uiPriority="46"/>
+    <w:lsdException w:name="Grid Table 2 Accent 4" w:uiPriority="47"/>
+    <w:lsdException w:name="Grid Table 3 Accent 4" w:uiPriority="48"/>
+    <w:lsdException w:name="Grid Table 4 Accent 4" w:uiPriority="49"/>
+    <w:lsdException w:name="Grid Table 5 Dark Accent 4" w:uiPriority="50"/>
+    <w:lsdException w:name="Grid Table 6 Colorful Accent 4" w:uiPriority="51"/>
+    <w:lsdException w:name="Grid Table 7 Colorful Accent 4" w:uiPriority="52"/>
+    <w:lsdException w:name="Grid Table 1 Light Accent 5" w:uiPriority="46"/>
+    <w:lsdException w:name="Grid Table 2 Accent 5" w:uiPriority="47"/>
+    <w:lsdException w:name="Grid Table 3 Accent 5" w:uiPriority="48"/>
+    <w:lsdException w:name="Grid Table 4 Accent 5" w:uiPriority="49"/>
+    <w:lsdException w:name="Grid Table 5 Dark Accent 5" w:uiPriority="50"/>
+    <w:lsdException w:name="Grid Table 6 Colorful Accent 5" w:uiPriority="51"/>
+    <w:lsdException w:name="Grid Table 7 Colorful Accent 5" w:uiPriority="52"/>
+    <w:lsdException w:name="Grid Table 1 Light Accent 6" w:uiPriority="46"/>
+    <w:lsdException w:name="Grid Table 2 Accent 6" w:uiPriority="47"/>
+    <w:lsdException w:name="Grid Table 3 Accent 6" w:uiPriority="48"/>
+    <w:lsdException w:name="Grid Table 4 Accent 6" w:uiPriority="49"/>
+    <w:lsdException w:name="Grid Table 5 Dark Accent 6" w:uiPriority="50"/>
+    <w:lsdException w:name="Grid Table 6 Colorful Accent 6" w:uiPriority="51"/>
+    <w:lsdException w:name="Grid Table 7 Colorful Accent 6" w:uiPriority="52"/>
+    <w:lsdException w:name="List Table 1 Light" w:uiPriority="46"/>
+    <w:lsdException w:name="List Table 2" w:uiPriority="47"/>
+    <w:lsdException w:name="List Table 3" w:uiPriority="48"/>
+    <w:lsdException w:name="List Table 4" w:uiPriority="49"/>
+    <w:lsdException w:name="List Table 5 Dark" w:uiPriority="50"/>
+    <w:lsdException w:name="List Table 6 Colorful" w:uiPriority="51"/>
+    <w:lsdException w:name="List Table 7 Colorful" w:uiPriority="52"/>
+    <w:lsdException w:name="List Table 1 Light Accent 1" w:uiPriority="46"/>
+    <w:lsdException w:name="List Table 2 Accent 1" w:uiPriority="47"/>
+    <w:lsdException w:name="List Table 3 Accent 1" w:uiPriority="48"/>
+    <w:lsdException w:name="List Table 4 Accent 1" w:uiPriority="49"/>
+    <w:lsdException w:name="List Table 5 Dark Accent 1" w:uiPriority="50"/>
+    <w:lsdException w:name="List Table 6 Colorful Accent 1" w:uiPriority="51"/>
+    <w:lsdException w:name="List Table 7 Colorful Accent 1" w:uiPriority="52"/>
+    <w:lsdException w:name="List Table 1 Light Accent 2" w:uiPriority="46"/>
+    <w:lsdException w:name="List Table 2 Accent 2" w:uiPriority="47"/>
+    <w:lsdException w:name="List Table 3 Accent 2" w:uiPriority="48"/>
+    <w:lsdException w:name="List Table 4 Accent 2" w:uiPriority="49"/>
+    <w:lsdException w:name="List Table 5 Dark Accent 2" w:uiPriority="50"/>
+    <w:lsdException w:name="List Table 6 Colorful Accent 2" w:uiPriority="51"/>
+    <w:lsdException w:name="List Table 7 Colorful Accent 2" w:uiPriority="52"/>
+    <w:lsdException w:name="List Table 1 Light Accent 3" w:uiPriority="46"/>
+    <w:lsdException w:name="List Table 2 Accent 3" w:uiPriority="47"/>
+    <w:lsdException w:name="List Table 3 Accent 3" w:uiPriority="48"/>
+    <w:lsdException w:name="List Table 4 Accent 3" w:uiPriority="49"/>
+    <w:lsdException w:name="List Table 5 Dark Accent 3" w:uiPriority="50"/>
+    <w:lsdException w:name="List Table 6 Colorful Accent 3" w:uiPriority="51"/>
+    <w:lsdException w:name="List Table 7 Colorful Accent 3" w:uiPriority="52"/>
+    <w:lsdException w:name="List Table 1 Light Accent 4" w:uiPriority="46"/>
+    <w:lsdException w:name="List Table 2 Accent 4" w:uiPriority="47"/>
+    <w:lsdException w:name="List Table 3 Accent 4" w:uiPriority="48"/>
+    <w:lsdException w:name="List Table 4 Accent 4" w:uiPriority="49"/>
+    <w:lsdException w:name="List Table 5 Dark Accent 4" w:uiPriority="50"/>
+    <w:lsdException w:name="List Table 6 Colorful Accent 4" w:uiPriority="51"/>
+    <w:lsdException w:name="List Table 7 Colorful Accent 4" w:uiPriority="52"/>
+    <w:lsdException w:name="List Table 1 Light Accent 5" w:uiPriority="46"/>
+    <w:lsdException w:name="List Table 2 Accent 5" w:uiPriority="47"/>
+    <w:lsdException w:name="List Table 3 Accent 5" w:uiPriority="48"/>
+    <w:lsdException w:name="List Table 4 Accent 5" w:uiPriority="49"/>
+    <w:lsdException w:name="List Table 5 Dark Accent 5" w:uiPriority="50"/>
+    <w:lsdException w:name="List Table 6 Colorful Accent 5" w:uiPriority="51"/>
+    <w:lsdException w:name="List Table 7 Colorful Accent 5" w:uiPriority="52"/>
+    <w:lsdException w:name="List Table 1 Light Accent 6" w:uiPriority="46"/>
+    <w:lsdException w:name="List Table 2 Accent 6" w:uiPriority="47"/>
+    <w:lsdException w:name="List Table 3 Accent 6" w:uiPriority="48"/>
+    <w:lsdException w:name="List Table 4 Accent 6" w:uiPriority="49"/>
+    <w:lsdException w:name="List Table 5 Dark Accent 6" w:uiPriority="50"/>
+    <w:lsdException w:name="List Table 6 Colorful Accent 6" w:uiPriority="51"/>
+    <w:lsdException w:name="List Table 7 Colorful Accent 6" w:uiPriority="52"/>
   </w:latentStyles>
   <w:style w:type="paragraph" w:default="1" w:styleId="Normal">
     <w:name w:val="Normal"/>
@@ -2538,7 +2689,7 @@
   <a:extraClrSchemeLst/>
   <a:extLst>
     <a:ext uri="{05A4C25C-085E-4340-85A3-A5531E510DB2}">
-      <thm15:themeFamily xmlns:thm15="http://schemas.microsoft.com/office/thememl/2012/main" xmlns="" name="Office Theme" id="{62F939B6-93AF-4DB8-9C6B-D6C7DFDC589F}" vid="{4A3C46E8-61CC-4603-A589-7422A47A8E4A}"/>
+      <thm15:themeFamily xmlns:thm15="http://schemas.microsoft.com/office/thememl/2012/main" name="Office Theme" id="{62F939B6-93AF-4DB8-9C6B-D6C7DFDC589F}" vid="{4A3C46E8-61CC-4603-A589-7422A47A8E4A}"/>
     </a:ext>
   </a:extLst>
 </a:theme>
@@ -2549,7 +2700,7 @@
 </file>
 
 <file path=customXml/itemProps1.xml><?xml version="1.0" encoding="utf-8"?>
-<ds:datastoreItem xmlns:ds="http://schemas.openxmlformats.org/officeDocument/2006/customXml" ds:itemID="{7FC9D276-588D-1A42-B457-06422A58ED80}">
+<ds:datastoreItem xmlns:ds="http://schemas.openxmlformats.org/officeDocument/2006/customXml" ds:itemID="{DB97FD61-2058-884D-87E4-ACC15487E4F3}">
   <ds:schemaRefs>
     <ds:schemaRef ds:uri="http://schemas.openxmlformats.org/officeDocument/2006/bibliography"/>
   </ds:schemaRefs>

</xml_diff>